<commit_message>
Naive bayes model update
</commit_message>
<xml_diff>
--- a/Project Report.docx
+++ b/Project Report.docx
@@ -336,23 +336,7 @@
           <w:color w:val="333333"/>
           <w:lang w:eastAsia="en-IN"/>
         </w:rPr>
-        <w:t>Specific d</w:t>
-      </w:r>
-      <w:r>
-        <w:rPr>
-          <w:rFonts w:eastAsia="Times New Roman" w:cstheme="minorHAnsi"/>
-          <w:color w:val="333333"/>
-          <w:lang w:eastAsia="en-IN"/>
-        </w:rPr>
-        <w:t>e</w:t>
-      </w:r>
-      <w:r>
-        <w:rPr>
-          <w:rFonts w:eastAsia="Times New Roman" w:cstheme="minorHAnsi"/>
-          <w:color w:val="333333"/>
-          <w:lang w:eastAsia="en-IN"/>
-        </w:rPr>
-        <w:t>tails of the topic.</w:t>
+        <w:t>Specific details of the topic.</w:t>
       </w:r>
     </w:p>
     <w:p>
@@ -403,6 +387,269 @@
           <w:lang w:eastAsia="en-IN"/>
         </w:rPr>
         <w:t>Sample data set</w:t>
+      </w:r>
+    </w:p>
+    <w:p>
+      <w:pPr>
+        <w:spacing w:before="240" w:after="240" w:line="240" w:lineRule="auto"/>
+        <w:rPr>
+          <w:rFonts w:eastAsia="Times New Roman" w:cstheme="minorHAnsi"/>
+          <w:color w:val="333333"/>
+          <w:lang w:eastAsia="en-IN"/>
+        </w:rPr>
+      </w:pPr>
+      <w:r>
+        <w:rPr>
+          <w:rFonts w:eastAsia="Times New Roman" w:cstheme="minorHAnsi"/>
+          <w:color w:val="333333"/>
+          <w:lang w:eastAsia="en-IN"/>
+        </w:rPr>
+        <w:t>This model to structure chat data has two main advantages. Firstly, if someone has existing chat data, it can mark every query to associate with a tag. In this way, already existing query data and response can be attached to the training dataset. Secondly, if someone has no prior dataset; anyone can create and add data in this format. There is no hassle to specify the flow of the conversation. All the inputs in these</w:t>
+      </w:r>
+      <w:r>
+        <w:rPr>
+          <w:rFonts w:eastAsia="Times New Roman" w:cstheme="minorHAnsi"/>
+          <w:color w:val="333333"/>
+          <w:lang w:eastAsia="en-IN"/>
+        </w:rPr>
+        <w:t xml:space="preserve"> 6</w:t>
+      </w:r>
+      <w:r>
+        <w:rPr>
+          <w:rFonts w:eastAsia="Times New Roman" w:cstheme="minorHAnsi"/>
+          <w:color w:val="333333"/>
+          <w:lang w:eastAsia="en-IN"/>
+        </w:rPr>
+        <w:t xml:space="preserve"> input categories can be set by the person who wants to build the chatbot through this framework. We can see that there is no need to </w:t>
+      </w:r>
+      <w:r>
+        <w:rPr>
+          <w:rFonts w:eastAsia="Times New Roman" w:cstheme="minorHAnsi"/>
+          <w:color w:val="333333"/>
+          <w:lang w:eastAsia="en-IN"/>
+        </w:rPr>
+        <w:t>pre-set</w:t>
+      </w:r>
+      <w:r>
+        <w:rPr>
+          <w:rFonts w:eastAsia="Times New Roman" w:cstheme="minorHAnsi"/>
+          <w:color w:val="333333"/>
+          <w:lang w:eastAsia="en-IN"/>
+        </w:rPr>
+        <w:t xml:space="preserve"> any conditional flow of the conversation. As every class in this structure of the dataset is discrete; if new data occurs, it can be easily entered </w:t>
+      </w:r>
+      <w:r>
+        <w:rPr>
+          <w:rFonts w:eastAsia="Times New Roman" w:cstheme="minorHAnsi"/>
+          <w:color w:val="333333"/>
+          <w:lang w:eastAsia="en-IN"/>
+        </w:rPr>
+        <w:t xml:space="preserve">as </w:t>
+      </w:r>
+      <w:r>
+        <w:rPr>
+          <w:rFonts w:eastAsia="Times New Roman" w:cstheme="minorHAnsi"/>
+          <w:color w:val="333333"/>
+          <w:lang w:eastAsia="en-IN"/>
+        </w:rPr>
+        <w:t xml:space="preserve">one </w:t>
+      </w:r>
+      <w:r>
+        <w:rPr>
+          <w:rFonts w:eastAsia="Times New Roman" w:cstheme="minorHAnsi"/>
+          <w:color w:val="333333"/>
+          <w:lang w:eastAsia="en-IN"/>
+        </w:rPr>
+        <w:t xml:space="preserve">of </w:t>
+      </w:r>
+      <w:r>
+        <w:rPr>
+          <w:rFonts w:eastAsia="Times New Roman" w:cstheme="minorHAnsi"/>
+          <w:color w:val="333333"/>
+          <w:lang w:eastAsia="en-IN"/>
+        </w:rPr>
+        <w:t xml:space="preserve">these </w:t>
+      </w:r>
+      <w:r>
+        <w:rPr>
+          <w:rFonts w:eastAsia="Times New Roman" w:cstheme="minorHAnsi"/>
+          <w:color w:val="333333"/>
+          <w:lang w:eastAsia="en-IN"/>
+        </w:rPr>
+        <w:t xml:space="preserve">tags </w:t>
+      </w:r>
+      <w:r>
+        <w:rPr>
+          <w:rFonts w:eastAsia="Times New Roman" w:cstheme="minorHAnsi"/>
+          <w:color w:val="333333"/>
+          <w:lang w:eastAsia="en-IN"/>
+        </w:rPr>
+        <w:t xml:space="preserve">or in a new </w:t>
+      </w:r>
+      <w:r>
+        <w:rPr>
+          <w:rFonts w:eastAsia="Times New Roman" w:cstheme="minorHAnsi"/>
+          <w:color w:val="333333"/>
+          <w:lang w:eastAsia="en-IN"/>
+        </w:rPr>
+        <w:t xml:space="preserve">tag </w:t>
+      </w:r>
+      <w:r>
+        <w:rPr>
+          <w:rFonts w:eastAsia="Times New Roman" w:cstheme="minorHAnsi"/>
+          <w:color w:val="333333"/>
+          <w:lang w:eastAsia="en-IN"/>
+        </w:rPr>
+        <w:t xml:space="preserve">without worrying about maintaining the relationship between the new data with other classes. </w:t>
+      </w:r>
+    </w:p>
+    <w:p>
+      <w:pPr>
+        <w:spacing w:after="360" w:line="437" w:lineRule="atLeast"/>
+        <w:outlineLvl w:val="2"/>
+        <w:rPr>
+          <w:rFonts w:ascii="Droid Serif" w:eastAsia="Times New Roman" w:hAnsi="Droid Serif" w:cs="Times New Roman"/>
+          <w:b/>
+          <w:bCs/>
+          <w:color w:val="333333"/>
+          <w:sz w:val="31"/>
+          <w:szCs w:val="31"/>
+          <w:lang w:eastAsia="en-IN"/>
+        </w:rPr>
+      </w:pPr>
+      <w:r>
+        <w:rPr>
+          <w:rFonts w:ascii="Droid Serif" w:eastAsia="Times New Roman" w:hAnsi="Droid Serif" w:cs="Times New Roman"/>
+          <w:b/>
+          <w:bCs/>
+          <w:color w:val="333333"/>
+          <w:sz w:val="31"/>
+          <w:szCs w:val="31"/>
+          <w:lang w:eastAsia="en-IN"/>
+        </w:rPr>
+        <w:t>S</w:t>
+      </w:r>
+      <w:r>
+        <w:rPr>
+          <w:rFonts w:ascii="Droid Serif" w:eastAsia="Times New Roman" w:hAnsi="Droid Serif" w:cs="Times New Roman"/>
+          <w:b/>
+          <w:bCs/>
+          <w:color w:val="333333"/>
+          <w:sz w:val="31"/>
+          <w:szCs w:val="31"/>
+          <w:lang w:eastAsia="en-IN"/>
+        </w:rPr>
+        <w:t>ystem design</w:t>
+      </w:r>
+    </w:p>
+    <w:p>
+      <w:pPr>
+        <w:spacing w:before="240" w:after="240" w:line="240" w:lineRule="auto"/>
+        <w:rPr>
+          <w:rFonts w:eastAsia="Times New Roman" w:cstheme="minorHAnsi"/>
+          <w:color w:val="333333"/>
+          <w:lang w:eastAsia="en-IN"/>
+        </w:rPr>
+      </w:pPr>
+      <w:r>
+        <w:rPr>
+          <w:rFonts w:eastAsia="Times New Roman" w:cstheme="minorHAnsi"/>
+          <w:color w:val="333333"/>
+          <w:lang w:eastAsia="en-IN"/>
+        </w:rPr>
+        <w:t xml:space="preserve">The </w:t>
+      </w:r>
+      <w:proofErr w:type="spellStart"/>
+      <w:r>
+        <w:rPr>
+          <w:rFonts w:eastAsia="Times New Roman" w:cstheme="minorHAnsi"/>
+          <w:color w:val="333333"/>
+          <w:lang w:eastAsia="en-IN"/>
+        </w:rPr>
+        <w:t>ResumeBot</w:t>
+      </w:r>
+      <w:proofErr w:type="spellEnd"/>
+      <w:r>
+        <w:rPr>
+          <w:rFonts w:eastAsia="Times New Roman" w:cstheme="minorHAnsi"/>
+          <w:color w:val="333333"/>
+          <w:lang w:eastAsia="en-IN"/>
+        </w:rPr>
+        <w:t xml:space="preserve"> is a domain-specific chatbot and we have</w:t>
+      </w:r>
+      <w:r>
+        <w:rPr>
+          <w:rFonts w:eastAsia="Times New Roman" w:cstheme="minorHAnsi"/>
+          <w:color w:val="333333"/>
+          <w:lang w:eastAsia="en-IN"/>
+        </w:rPr>
+        <w:t xml:space="preserve"> a domain-specific data to train the chatbot. The data is pre-classified</w:t>
+      </w:r>
+      <w:r>
+        <w:rPr>
+          <w:rFonts w:eastAsia="Times New Roman" w:cstheme="minorHAnsi"/>
+          <w:color w:val="333333"/>
+          <w:lang w:eastAsia="en-IN"/>
+        </w:rPr>
+        <w:t xml:space="preserve"> based on the topics(classes) and questions(patterns)</w:t>
+      </w:r>
+      <w:r>
+        <w:rPr>
+          <w:rFonts w:eastAsia="Times New Roman" w:cstheme="minorHAnsi"/>
+          <w:color w:val="333333"/>
+          <w:lang w:eastAsia="en-IN"/>
+        </w:rPr>
+        <w:t xml:space="preserve">, and every class has some sample examples and some other data to track the flow of the conversation. </w:t>
+      </w:r>
+    </w:p>
+    <w:p>
+      <w:pPr>
+        <w:pStyle w:val="NoSpacing"/>
+        <w:rPr>
+          <w:rFonts w:eastAsia="Times New Roman" w:cstheme="minorHAnsi"/>
+          <w:color w:val="333333"/>
+          <w:lang w:eastAsia="en-IN"/>
+        </w:rPr>
+      </w:pPr>
+      <w:r>
+        <w:rPr>
+          <w:rFonts w:eastAsia="Times New Roman" w:cstheme="minorHAnsi"/>
+          <w:color w:val="333333"/>
+          <w:lang w:eastAsia="en-IN"/>
+        </w:rPr>
+        <w:t xml:space="preserve">So, when a new query comes from a </w:t>
+      </w:r>
+      <w:r>
+        <w:rPr>
+          <w:rFonts w:eastAsia="Times New Roman" w:cstheme="minorHAnsi"/>
+          <w:color w:val="333333"/>
+          <w:lang w:eastAsia="en-IN"/>
+        </w:rPr>
+        <w:t>recruiter</w:t>
+      </w:r>
+      <w:r>
+        <w:rPr>
+          <w:rFonts w:eastAsia="Times New Roman" w:cstheme="minorHAnsi"/>
+          <w:color w:val="333333"/>
+          <w:lang w:eastAsia="en-IN"/>
+        </w:rPr>
+        <w:t xml:space="preserve">, we need to associate the query to our pre-existing classes based on the </w:t>
+      </w:r>
+      <w:r>
+        <w:rPr>
+          <w:rFonts w:eastAsia="Times New Roman" w:cstheme="minorHAnsi"/>
+          <w:color w:val="333333"/>
+          <w:lang w:eastAsia="en-IN"/>
+        </w:rPr>
+        <w:t>pattern</w:t>
+      </w:r>
+      <w:r>
+        <w:rPr>
+          <w:rFonts w:eastAsia="Times New Roman" w:cstheme="minorHAnsi"/>
+          <w:color w:val="333333"/>
+          <w:lang w:eastAsia="en-IN"/>
+        </w:rPr>
+        <w:t xml:space="preserve"> that already exists in each class. Based on that topic identification; we give the user appropriate answers to their queries.</w:t>
       </w:r>
     </w:p>
     <w:bookmarkStart w:id="0" w:name="_MON_1617803159"/>
@@ -445,177 +692,17 @@
           <v:shape id="_x0000_i1029" type="#_x0000_t75" style="width:451.5pt;height:414.5pt" o:ole="">
             <v:imagedata r:id="rId5" o:title=""/>
           </v:shape>
-          <o:OLEObject Type="Embed" ProgID="Word.OpenDocumentText.12" ShapeID="_x0000_i1029" DrawAspect="Content" ObjectID="_1617817756" r:id="rId6"/>
+          <o:OLEObject Type="Embed" ProgID="Word.OpenDocumentText.12" ShapeID="_x0000_i1029" DrawAspect="Content" ObjectID="_1618091947" r:id="rId6"/>
         </w:object>
       </w:r>
     </w:p>
     <w:p>
       <w:pPr>
-        <w:spacing w:before="240" w:after="240" w:line="240" w:lineRule="auto"/>
-        <w:rPr>
-          <w:rFonts w:eastAsia="Times New Roman" w:cstheme="minorHAnsi"/>
-          <w:color w:val="333333"/>
-          <w:lang w:eastAsia="en-IN"/>
-        </w:rPr>
-      </w:pPr>
-      <w:r>
-        <w:rPr>
-          <w:rFonts w:eastAsia="Times New Roman" w:cstheme="minorHAnsi"/>
-          <w:color w:val="333333"/>
-          <w:lang w:eastAsia="en-IN"/>
-        </w:rPr>
-        <w:t>This model to structure chat data has two main advantages. Firstly, if someone has existing chat data, it can mark every query to associate with a tag. In this way, already existing query data and response can be attached to the training dataset. Secondly, if someone has no prior dataset; anyone can create and add data in this format. There is no hassle to specify the flow of the conversation. All the inputs in these</w:t>
-      </w:r>
-      <w:r>
-        <w:rPr>
-          <w:rFonts w:eastAsia="Times New Roman" w:cstheme="minorHAnsi"/>
-          <w:color w:val="333333"/>
-          <w:lang w:eastAsia="en-IN"/>
-        </w:rPr>
-        <w:t xml:space="preserve"> 6</w:t>
-      </w:r>
-      <w:r>
-        <w:rPr>
-          <w:rFonts w:eastAsia="Times New Roman" w:cstheme="minorHAnsi"/>
-          <w:color w:val="333333"/>
-          <w:lang w:eastAsia="en-IN"/>
-        </w:rPr>
-        <w:t xml:space="preserve"> input categories can be set by the person who wants to build the chatbot through this framework. We can see that there is no need to </w:t>
-      </w:r>
-      <w:r>
-        <w:rPr>
-          <w:rFonts w:eastAsia="Times New Roman" w:cstheme="minorHAnsi"/>
-          <w:color w:val="333333"/>
-          <w:lang w:eastAsia="en-IN"/>
-        </w:rPr>
-        <w:t>pre-set</w:t>
-      </w:r>
-      <w:r>
-        <w:rPr>
-          <w:rFonts w:eastAsia="Times New Roman" w:cstheme="minorHAnsi"/>
-          <w:color w:val="333333"/>
-          <w:lang w:eastAsia="en-IN"/>
-        </w:rPr>
-        <w:t xml:space="preserve"> any conditional flow of the conversation. As every class in this structure of the dataset is discrete; if new data occurs, it can be easily entered </w:t>
-      </w:r>
-      <w:r>
-        <w:rPr>
-          <w:rFonts w:eastAsia="Times New Roman" w:cstheme="minorHAnsi"/>
-          <w:color w:val="333333"/>
-          <w:lang w:eastAsia="en-IN"/>
-        </w:rPr>
-        <w:t xml:space="preserve">as </w:t>
-      </w:r>
-      <w:r>
-        <w:rPr>
-          <w:rFonts w:eastAsia="Times New Roman" w:cstheme="minorHAnsi"/>
-          <w:color w:val="333333"/>
-          <w:lang w:eastAsia="en-IN"/>
-        </w:rPr>
-        <w:t xml:space="preserve">one </w:t>
-      </w:r>
-      <w:r>
-        <w:rPr>
-          <w:rFonts w:eastAsia="Times New Roman" w:cstheme="minorHAnsi"/>
-          <w:color w:val="333333"/>
-          <w:lang w:eastAsia="en-IN"/>
-        </w:rPr>
-        <w:t xml:space="preserve">of </w:t>
-      </w:r>
-      <w:r>
-        <w:rPr>
-          <w:rFonts w:eastAsia="Times New Roman" w:cstheme="minorHAnsi"/>
-          <w:color w:val="333333"/>
-          <w:lang w:eastAsia="en-IN"/>
-        </w:rPr>
-        <w:t xml:space="preserve">these </w:t>
-      </w:r>
-      <w:r>
-        <w:rPr>
-          <w:rFonts w:eastAsia="Times New Roman" w:cstheme="minorHAnsi"/>
-          <w:color w:val="333333"/>
-          <w:lang w:eastAsia="en-IN"/>
-        </w:rPr>
-        <w:t xml:space="preserve">tags </w:t>
-      </w:r>
-      <w:r>
-        <w:rPr>
-          <w:rFonts w:eastAsia="Times New Roman" w:cstheme="minorHAnsi"/>
-          <w:color w:val="333333"/>
-          <w:lang w:eastAsia="en-IN"/>
-        </w:rPr>
-        <w:t xml:space="preserve">or in a new </w:t>
-      </w:r>
-      <w:r>
-        <w:rPr>
-          <w:rFonts w:eastAsia="Times New Roman" w:cstheme="minorHAnsi"/>
-          <w:color w:val="333333"/>
-          <w:lang w:eastAsia="en-IN"/>
-        </w:rPr>
-        <w:t xml:space="preserve">tag </w:t>
-      </w:r>
-      <w:r>
-        <w:rPr>
-          <w:rFonts w:eastAsia="Times New Roman" w:cstheme="minorHAnsi"/>
-          <w:color w:val="333333"/>
-          <w:lang w:eastAsia="en-IN"/>
-        </w:rPr>
-        <w:t xml:space="preserve">without worrying about maintaining the relationship between the new data with other classes. </w:t>
-      </w:r>
-    </w:p>
-    <w:p>
-      <w:pPr>
         <w:pStyle w:val="NoSpacing"/>
         <w:rPr>
           <w:rFonts w:cstheme="minorHAnsi"/>
         </w:rPr>
       </w:pPr>
-    </w:p>
-    <w:p>
-      <w:pPr>
-        <w:rPr>
-          <w:rFonts w:cstheme="minorHAnsi"/>
-        </w:rPr>
-      </w:pPr>
-    </w:p>
-    <w:p>
-      <w:pPr>
-        <w:spacing w:after="360" w:line="437" w:lineRule="atLeast"/>
-        <w:outlineLvl w:val="2"/>
-        <w:rPr>
-          <w:rFonts w:ascii="Droid Serif" w:eastAsia="Times New Roman" w:hAnsi="Droid Serif" w:cs="Times New Roman"/>
-          <w:b/>
-          <w:bCs/>
-          <w:color w:val="333333"/>
-          <w:sz w:val="31"/>
-          <w:szCs w:val="31"/>
-          <w:lang w:eastAsia="en-IN"/>
-        </w:rPr>
-      </w:pPr>
-      <w:r>
-        <w:rPr>
-          <w:rFonts w:ascii="Droid Serif" w:eastAsia="Times New Roman" w:hAnsi="Droid Serif" w:cs="Times New Roman"/>
-          <w:b/>
-          <w:bCs/>
-          <w:color w:val="333333"/>
-          <w:sz w:val="31"/>
-          <w:szCs w:val="31"/>
-          <w:lang w:eastAsia="en-IN"/>
-        </w:rPr>
-        <w:t>S</w:t>
-      </w:r>
-      <w:r>
-        <w:rPr>
-          <w:rFonts w:ascii="Droid Serif" w:eastAsia="Times New Roman" w:hAnsi="Droid Serif" w:cs="Times New Roman"/>
-          <w:b/>
-          <w:bCs/>
-          <w:color w:val="333333"/>
-          <w:sz w:val="31"/>
-          <w:szCs w:val="31"/>
-          <w:lang w:eastAsia="en-IN"/>
-        </w:rPr>
-        <w:t>ystem design</w:t>
-      </w:r>
     </w:p>
     <w:p>
       <w:pPr>
@@ -628,131 +715,6 @@
           <w:lang w:eastAsia="en-IN"/>
         </w:rPr>
       </w:pPr>
-      <w:r>
-        <w:rPr>
-          <w:rFonts w:ascii="Arial" w:eastAsia="Times New Roman" w:hAnsi="Arial" w:cs="Arial"/>
-          <w:color w:val="333333"/>
-          <w:sz w:val="26"/>
-          <w:szCs w:val="26"/>
-          <w:lang w:eastAsia="en-IN"/>
-        </w:rPr>
-        <w:t xml:space="preserve">The </w:t>
-      </w:r>
-      <w:proofErr w:type="spellStart"/>
-      <w:r>
-        <w:rPr>
-          <w:rFonts w:ascii="Arial" w:eastAsia="Times New Roman" w:hAnsi="Arial" w:cs="Arial"/>
-          <w:color w:val="333333"/>
-          <w:sz w:val="26"/>
-          <w:szCs w:val="26"/>
-          <w:lang w:eastAsia="en-IN"/>
-        </w:rPr>
-        <w:t>ResumeBot</w:t>
-      </w:r>
-      <w:proofErr w:type="spellEnd"/>
-      <w:r>
-        <w:rPr>
-          <w:rFonts w:ascii="Arial" w:eastAsia="Times New Roman" w:hAnsi="Arial" w:cs="Arial"/>
-          <w:color w:val="333333"/>
-          <w:sz w:val="26"/>
-          <w:szCs w:val="26"/>
-          <w:lang w:eastAsia="en-IN"/>
-        </w:rPr>
-        <w:t xml:space="preserve"> is a domain-specific chatbot and we have</w:t>
-      </w:r>
-      <w:r>
-        <w:rPr>
-          <w:rFonts w:ascii="Arial" w:eastAsia="Times New Roman" w:hAnsi="Arial" w:cs="Arial"/>
-          <w:color w:val="333333"/>
-          <w:sz w:val="26"/>
-          <w:szCs w:val="26"/>
-          <w:lang w:eastAsia="en-IN"/>
-        </w:rPr>
-        <w:t xml:space="preserve"> a domain-specific data to train the chatbot. The data is pre-classified</w:t>
-      </w:r>
-      <w:r>
-        <w:rPr>
-          <w:rFonts w:ascii="Arial" w:eastAsia="Times New Roman" w:hAnsi="Arial" w:cs="Arial"/>
-          <w:color w:val="333333"/>
-          <w:sz w:val="26"/>
-          <w:szCs w:val="26"/>
-          <w:lang w:eastAsia="en-IN"/>
-        </w:rPr>
-        <w:t xml:space="preserve"> based on the topics(classes) and questions(patterns)</w:t>
-      </w:r>
-      <w:r>
-        <w:rPr>
-          <w:rFonts w:ascii="Arial" w:eastAsia="Times New Roman" w:hAnsi="Arial" w:cs="Arial"/>
-          <w:color w:val="333333"/>
-          <w:sz w:val="26"/>
-          <w:szCs w:val="26"/>
-          <w:lang w:eastAsia="en-IN"/>
-        </w:rPr>
-        <w:t xml:space="preserve">, and every class has some sample examples and some other data to track the flow of the conversation. </w:t>
-      </w:r>
-    </w:p>
-    <w:p>
-      <w:pPr>
-        <w:spacing w:before="240" w:after="240" w:line="240" w:lineRule="auto"/>
-        <w:rPr>
-          <w:rFonts w:ascii="Arial" w:eastAsia="Times New Roman" w:hAnsi="Arial" w:cs="Arial"/>
-          <w:color w:val="333333"/>
-          <w:sz w:val="26"/>
-          <w:szCs w:val="26"/>
-          <w:lang w:eastAsia="en-IN"/>
-        </w:rPr>
-      </w:pPr>
-      <w:r>
-        <w:rPr>
-          <w:rFonts w:ascii="Arial" w:eastAsia="Times New Roman" w:hAnsi="Arial" w:cs="Arial"/>
-          <w:color w:val="333333"/>
-          <w:sz w:val="26"/>
-          <w:szCs w:val="26"/>
-          <w:lang w:eastAsia="en-IN"/>
-        </w:rPr>
-        <w:lastRenderedPageBreak/>
-        <w:t xml:space="preserve">So, when a new query comes from a </w:t>
-      </w:r>
-      <w:r>
-        <w:rPr>
-          <w:rFonts w:ascii="Arial" w:eastAsia="Times New Roman" w:hAnsi="Arial" w:cs="Arial"/>
-          <w:color w:val="333333"/>
-          <w:sz w:val="26"/>
-          <w:szCs w:val="26"/>
-          <w:lang w:eastAsia="en-IN"/>
-        </w:rPr>
-        <w:t>recruiter</w:t>
-      </w:r>
-      <w:r>
-        <w:rPr>
-          <w:rFonts w:ascii="Arial" w:eastAsia="Times New Roman" w:hAnsi="Arial" w:cs="Arial"/>
-          <w:color w:val="333333"/>
-          <w:sz w:val="26"/>
-          <w:szCs w:val="26"/>
-          <w:lang w:eastAsia="en-IN"/>
-        </w:rPr>
-        <w:t xml:space="preserve">, we need to associate the query to our pre-existing classes based on the </w:t>
-      </w:r>
-      <w:r>
-        <w:rPr>
-          <w:rFonts w:ascii="Arial" w:eastAsia="Times New Roman" w:hAnsi="Arial" w:cs="Arial"/>
-          <w:color w:val="333333"/>
-          <w:sz w:val="26"/>
-          <w:szCs w:val="26"/>
-          <w:lang w:eastAsia="en-IN"/>
-        </w:rPr>
-        <w:t>pattern</w:t>
-      </w:r>
-      <w:r>
-        <w:rPr>
-          <w:rFonts w:ascii="Arial" w:eastAsia="Times New Roman" w:hAnsi="Arial" w:cs="Arial"/>
-          <w:color w:val="333333"/>
-          <w:sz w:val="26"/>
-          <w:szCs w:val="26"/>
-          <w:lang w:eastAsia="en-IN"/>
-        </w:rPr>
-        <w:t xml:space="preserve"> that already exists in each class. Based on that topic identification; we give the user appropriate answers to their queries.</w:t>
-      </w:r>
     </w:p>
     <w:p>
       <w:pPr>
@@ -814,6 +776,139 @@
       <w:pPr>
         <w:spacing w:before="240" w:after="240" w:line="240" w:lineRule="auto"/>
         <w:rPr>
+          <w:rFonts w:eastAsia="Times New Roman" w:cstheme="minorHAnsi"/>
+          <w:color w:val="333333"/>
+          <w:lang w:eastAsia="en-IN"/>
+        </w:rPr>
+      </w:pPr>
+      <w:r>
+        <w:rPr>
+          <w:rFonts w:eastAsia="Times New Roman" w:cstheme="minorHAnsi"/>
+          <w:color w:val="333333"/>
+          <w:lang w:eastAsia="en-IN"/>
+        </w:rPr>
+        <w:lastRenderedPageBreak/>
+        <w:t>This looks like a text classification where the corpora are replaced with small sentences</w:t>
+      </w:r>
+      <w:r>
+        <w:rPr>
+          <w:rFonts w:eastAsia="Times New Roman" w:cstheme="minorHAnsi"/>
+          <w:color w:val="333333"/>
+          <w:lang w:eastAsia="en-IN"/>
+        </w:rPr>
+        <w:t xml:space="preserve">. Each class has only </w:t>
+      </w:r>
+      <w:r>
+        <w:rPr>
+          <w:rFonts w:eastAsia="Times New Roman" w:cstheme="minorHAnsi"/>
+          <w:color w:val="333333"/>
+          <w:lang w:eastAsia="en-IN"/>
+        </w:rPr>
+        <w:t>3</w:t>
+      </w:r>
+      <w:r>
+        <w:rPr>
+          <w:rFonts w:eastAsia="Times New Roman" w:cstheme="minorHAnsi"/>
+          <w:color w:val="333333"/>
+          <w:lang w:eastAsia="en-IN"/>
+        </w:rPr>
+        <w:t>–1</w:t>
+      </w:r>
+      <w:r>
+        <w:rPr>
+          <w:rFonts w:eastAsia="Times New Roman" w:cstheme="minorHAnsi"/>
+          <w:color w:val="333333"/>
+          <w:lang w:eastAsia="en-IN"/>
+        </w:rPr>
+        <w:t>0</w:t>
+      </w:r>
+      <w:r>
+        <w:rPr>
+          <w:rFonts w:eastAsia="Times New Roman" w:cstheme="minorHAnsi"/>
+          <w:color w:val="333333"/>
+          <w:lang w:eastAsia="en-IN"/>
+        </w:rPr>
+        <w:t xml:space="preserve"> sample sizes, and each sample contain only one sentence instead of a whole paragraph or document. Even the input sentence is one or two lines of sentences. This sparsity </w:t>
+      </w:r>
+      <w:r>
+        <w:rPr>
+          <w:rFonts w:eastAsia="Times New Roman" w:cstheme="minorHAnsi"/>
+          <w:color w:val="333333"/>
+          <w:lang w:eastAsia="en-IN"/>
+        </w:rPr>
+        <w:t xml:space="preserve">of </w:t>
+      </w:r>
+      <w:r>
+        <w:rPr>
+          <w:rFonts w:eastAsia="Times New Roman" w:cstheme="minorHAnsi"/>
+          <w:color w:val="333333"/>
+          <w:lang w:eastAsia="en-IN"/>
+        </w:rPr>
+        <w:t xml:space="preserve">data makes </w:t>
+      </w:r>
+      <w:r>
+        <w:rPr>
+          <w:rFonts w:eastAsia="Times New Roman" w:cstheme="minorHAnsi"/>
+          <w:color w:val="333333"/>
+          <w:lang w:eastAsia="en-IN"/>
+        </w:rPr>
+        <w:t>the model</w:t>
+      </w:r>
+      <w:r>
+        <w:rPr>
+          <w:rFonts w:eastAsia="Times New Roman" w:cstheme="minorHAnsi"/>
+          <w:color w:val="333333"/>
+          <w:lang w:eastAsia="en-IN"/>
+        </w:rPr>
+        <w:t xml:space="preserve"> difficult to classify the data even </w:t>
+      </w:r>
+      <w:r>
+        <w:rPr>
+          <w:rFonts w:eastAsia="Times New Roman" w:cstheme="minorHAnsi"/>
+          <w:color w:val="333333"/>
+          <w:lang w:eastAsia="en-IN"/>
+        </w:rPr>
+        <w:t>with</w:t>
+      </w:r>
+      <w:r>
+        <w:rPr>
+          <w:rFonts w:eastAsia="Times New Roman" w:cstheme="minorHAnsi"/>
+          <w:color w:val="333333"/>
+          <w:lang w:eastAsia="en-IN"/>
+        </w:rPr>
+        <w:t xml:space="preserve"> the well-established text classification techniques.</w:t>
+      </w:r>
+      <w:r>
+        <w:rPr>
+          <w:rFonts w:eastAsia="Times New Roman" w:cstheme="minorHAnsi"/>
+          <w:color w:val="333333"/>
+          <w:lang w:eastAsia="en-IN"/>
+        </w:rPr>
+        <w:t xml:space="preserve"> Once the topic is identified, the appropriate response is picked from the dataset. When the query does not have any topic identity and if it matches with the “unknown” class, then responses are prepared based on NLP patterns.</w:t>
+      </w:r>
+    </w:p>
+    <w:p>
+      <w:pPr>
+        <w:spacing w:before="240" w:after="240" w:line="240" w:lineRule="auto"/>
+        <w:rPr>
+          <w:rFonts w:eastAsia="Times New Roman" w:cstheme="minorHAnsi"/>
+          <w:color w:val="333333"/>
+          <w:lang w:eastAsia="en-IN"/>
+        </w:rPr>
+      </w:pPr>
+      <w:r>
+        <w:rPr>
+          <w:rFonts w:eastAsia="Times New Roman" w:cstheme="minorHAnsi"/>
+          <w:color w:val="333333"/>
+          <w:lang w:eastAsia="en-IN"/>
+        </w:rPr>
+        <w:t>Detailed Flow:</w:t>
+      </w:r>
+    </w:p>
+    <w:p>
+      <w:pPr>
+        <w:spacing w:before="240" w:after="240" w:line="240" w:lineRule="auto"/>
+        <w:rPr>
           <w:rFonts w:ascii="Arial" w:eastAsia="Times New Roman" w:hAnsi="Arial" w:cs="Arial"/>
           <w:color w:val="333333"/>
           <w:sz w:val="26"/>
@@ -829,171 +924,6 @@
           <w:szCs w:val="26"/>
           <w:lang w:eastAsia="en-IN"/>
         </w:rPr>
-        <w:t>This looks like a text classification where the corpora are replaced with small sentences</w:t>
-      </w:r>
-      <w:r>
-        <w:rPr>
-          <w:rFonts w:ascii="Arial" w:eastAsia="Times New Roman" w:hAnsi="Arial" w:cs="Arial"/>
-          <w:color w:val="333333"/>
-          <w:sz w:val="26"/>
-          <w:szCs w:val="26"/>
-          <w:lang w:eastAsia="en-IN"/>
-        </w:rPr>
-        <w:t xml:space="preserve">. Each class has only </w:t>
-      </w:r>
-      <w:r>
-        <w:rPr>
-          <w:rFonts w:ascii="Arial" w:eastAsia="Times New Roman" w:hAnsi="Arial" w:cs="Arial"/>
-          <w:color w:val="333333"/>
-          <w:sz w:val="26"/>
-          <w:szCs w:val="26"/>
-          <w:lang w:eastAsia="en-IN"/>
-        </w:rPr>
-        <w:t>3</w:t>
-      </w:r>
-      <w:r>
-        <w:rPr>
-          <w:rFonts w:ascii="Arial" w:eastAsia="Times New Roman" w:hAnsi="Arial" w:cs="Arial"/>
-          <w:color w:val="333333"/>
-          <w:sz w:val="26"/>
-          <w:szCs w:val="26"/>
-          <w:lang w:eastAsia="en-IN"/>
-        </w:rPr>
-        <w:t>–1</w:t>
-      </w:r>
-      <w:r>
-        <w:rPr>
-          <w:rFonts w:ascii="Arial" w:eastAsia="Times New Roman" w:hAnsi="Arial" w:cs="Arial"/>
-          <w:color w:val="333333"/>
-          <w:sz w:val="26"/>
-          <w:szCs w:val="26"/>
-          <w:lang w:eastAsia="en-IN"/>
-        </w:rPr>
-        <w:t>0</w:t>
-      </w:r>
-      <w:r>
-        <w:rPr>
-          <w:rFonts w:ascii="Arial" w:eastAsia="Times New Roman" w:hAnsi="Arial" w:cs="Arial"/>
-          <w:color w:val="333333"/>
-          <w:sz w:val="26"/>
-          <w:szCs w:val="26"/>
-          <w:lang w:eastAsia="en-IN"/>
-        </w:rPr>
-        <w:t xml:space="preserve"> sample sizes, and each sample contain only one sentence instead of a whole paragraph or document. Even the input sentence is one or two lines of sentences. This sparsity </w:t>
-      </w:r>
-      <w:r>
-        <w:rPr>
-          <w:rFonts w:ascii="Arial" w:eastAsia="Times New Roman" w:hAnsi="Arial" w:cs="Arial"/>
-          <w:color w:val="333333"/>
-          <w:sz w:val="26"/>
-          <w:szCs w:val="26"/>
-          <w:lang w:eastAsia="en-IN"/>
-        </w:rPr>
-        <w:t xml:space="preserve">of </w:t>
-      </w:r>
-      <w:r>
-        <w:rPr>
-          <w:rFonts w:ascii="Arial" w:eastAsia="Times New Roman" w:hAnsi="Arial" w:cs="Arial"/>
-          <w:color w:val="333333"/>
-          <w:sz w:val="26"/>
-          <w:szCs w:val="26"/>
-          <w:lang w:eastAsia="en-IN"/>
-        </w:rPr>
-        <w:t xml:space="preserve">data makes </w:t>
-      </w:r>
-      <w:r>
-        <w:rPr>
-          <w:rFonts w:ascii="Arial" w:eastAsia="Times New Roman" w:hAnsi="Arial" w:cs="Arial"/>
-          <w:color w:val="333333"/>
-          <w:sz w:val="26"/>
-          <w:szCs w:val="26"/>
-          <w:lang w:eastAsia="en-IN"/>
-        </w:rPr>
-        <w:t>the model</w:t>
-      </w:r>
-      <w:r>
-        <w:rPr>
-          <w:rFonts w:ascii="Arial" w:eastAsia="Times New Roman" w:hAnsi="Arial" w:cs="Arial"/>
-          <w:color w:val="333333"/>
-          <w:sz w:val="26"/>
-          <w:szCs w:val="26"/>
-          <w:lang w:eastAsia="en-IN"/>
-        </w:rPr>
-        <w:t xml:space="preserve"> difficult to classify the data even </w:t>
-      </w:r>
-      <w:r>
-        <w:rPr>
-          <w:rFonts w:ascii="Arial" w:eastAsia="Times New Roman" w:hAnsi="Arial" w:cs="Arial"/>
-          <w:color w:val="333333"/>
-          <w:sz w:val="26"/>
-          <w:szCs w:val="26"/>
-          <w:lang w:eastAsia="en-IN"/>
-        </w:rPr>
-        <w:t>with</w:t>
-      </w:r>
-      <w:r>
-        <w:rPr>
-          <w:rFonts w:ascii="Arial" w:eastAsia="Times New Roman" w:hAnsi="Arial" w:cs="Arial"/>
-          <w:color w:val="333333"/>
-          <w:sz w:val="26"/>
-          <w:szCs w:val="26"/>
-          <w:lang w:eastAsia="en-IN"/>
-        </w:rPr>
-        <w:t xml:space="preserve"> the well-established text classification techniques.</w:t>
-      </w:r>
-      <w:r>
-        <w:rPr>
-          <w:rFonts w:ascii="Arial" w:eastAsia="Times New Roman" w:hAnsi="Arial" w:cs="Arial"/>
-          <w:color w:val="333333"/>
-          <w:sz w:val="26"/>
-          <w:szCs w:val="26"/>
-          <w:lang w:eastAsia="en-IN"/>
-        </w:rPr>
-        <w:t xml:space="preserve"> Once the topic is identified, the appropriate response is picked from the dataset. When the query does not have any topic identity and if it matches with the “unknown” class, then responses are prepared based on NLP patterns.</w:t>
-      </w:r>
-    </w:p>
-    <w:p>
-      <w:pPr>
-        <w:spacing w:before="240" w:after="240" w:line="240" w:lineRule="auto"/>
-        <w:rPr>
-          <w:rFonts w:ascii="Arial" w:eastAsia="Times New Roman" w:hAnsi="Arial" w:cs="Arial"/>
-          <w:color w:val="333333"/>
-          <w:sz w:val="26"/>
-          <w:szCs w:val="26"/>
-          <w:lang w:eastAsia="en-IN"/>
-        </w:rPr>
-      </w:pPr>
-      <w:r>
-        <w:rPr>
-          <w:rFonts w:ascii="Arial" w:eastAsia="Times New Roman" w:hAnsi="Arial" w:cs="Arial"/>
-          <w:color w:val="333333"/>
-          <w:sz w:val="26"/>
-          <w:szCs w:val="26"/>
-          <w:lang w:eastAsia="en-IN"/>
-        </w:rPr>
-        <w:t>Detailed Flow:</w:t>
-      </w:r>
-    </w:p>
-    <w:p>
-      <w:pPr>
-        <w:spacing w:before="240" w:after="240" w:line="240" w:lineRule="auto"/>
-        <w:rPr>
-          <w:rFonts w:ascii="Arial" w:eastAsia="Times New Roman" w:hAnsi="Arial" w:cs="Arial"/>
-          <w:color w:val="333333"/>
-          <w:sz w:val="26"/>
-          <w:szCs w:val="26"/>
-          <w:lang w:eastAsia="en-IN"/>
-        </w:rPr>
-      </w:pPr>
-      <w:r>
-        <w:rPr>
-          <w:rFonts w:ascii="Arial" w:eastAsia="Times New Roman" w:hAnsi="Arial" w:cs="Arial"/>
-          <w:color w:val="333333"/>
-          <w:sz w:val="26"/>
-          <w:szCs w:val="26"/>
-          <w:lang w:eastAsia="en-IN"/>
-        </w:rPr>
-        <w:lastRenderedPageBreak/>
         <w:drawing>
           <wp:inline distT="0" distB="0" distL="0" distR="0" wp14:anchorId="704B6E93" wp14:editId="18DDF5D1">
             <wp:extent cx="4794496" cy="3880049"/>
@@ -1035,19 +965,15 @@
       <w:pPr>
         <w:spacing w:before="240" w:after="240" w:line="240" w:lineRule="auto"/>
         <w:rPr>
-          <w:rFonts w:ascii="Arial" w:eastAsia="Times New Roman" w:hAnsi="Arial" w:cs="Arial"/>
-          <w:color w:val="333333"/>
-          <w:sz w:val="26"/>
-          <w:szCs w:val="26"/>
-          <w:lang w:eastAsia="en-IN"/>
-        </w:rPr>
-      </w:pPr>
-      <w:r>
-        <w:rPr>
-          <w:rFonts w:ascii="Arial" w:eastAsia="Times New Roman" w:hAnsi="Arial" w:cs="Arial"/>
-          <w:color w:val="333333"/>
-          <w:sz w:val="26"/>
-          <w:szCs w:val="26"/>
+          <w:rFonts w:eastAsia="Times New Roman" w:cstheme="minorHAnsi"/>
+          <w:color w:val="333333"/>
+          <w:lang w:eastAsia="en-IN"/>
+        </w:rPr>
+      </w:pPr>
+      <w:r>
+        <w:rPr>
+          <w:rFonts w:eastAsia="Times New Roman" w:cstheme="minorHAnsi"/>
+          <w:color w:val="333333"/>
           <w:lang w:eastAsia="en-IN"/>
         </w:rPr>
         <w:t>To build this type of system we divided the entire flow into 3 major parts</w:t>
@@ -1062,19 +988,15 @@
         </w:numPr>
         <w:spacing w:before="240" w:after="240" w:line="240" w:lineRule="auto"/>
         <w:rPr>
-          <w:rFonts w:ascii="Arial" w:eastAsia="Times New Roman" w:hAnsi="Arial" w:cs="Arial"/>
-          <w:color w:val="333333"/>
-          <w:sz w:val="26"/>
-          <w:szCs w:val="26"/>
-          <w:lang w:eastAsia="en-IN"/>
-        </w:rPr>
-      </w:pPr>
-      <w:r>
-        <w:rPr>
-          <w:rFonts w:ascii="Arial" w:eastAsia="Times New Roman" w:hAnsi="Arial" w:cs="Arial"/>
-          <w:color w:val="333333"/>
-          <w:sz w:val="26"/>
-          <w:szCs w:val="26"/>
+          <w:rFonts w:eastAsia="Times New Roman" w:cstheme="minorHAnsi"/>
+          <w:color w:val="333333"/>
+          <w:lang w:eastAsia="en-IN"/>
+        </w:rPr>
+      </w:pPr>
+      <w:r>
+        <w:rPr>
+          <w:rFonts w:eastAsia="Times New Roman" w:cstheme="minorHAnsi"/>
+          <w:color w:val="333333"/>
           <w:lang w:eastAsia="en-IN"/>
         </w:rPr>
         <w:t>Pre-processing of patterns.</w:t>
@@ -1089,19 +1011,15 @@
         </w:numPr>
         <w:spacing w:before="240" w:after="240" w:line="240" w:lineRule="auto"/>
         <w:rPr>
-          <w:rFonts w:ascii="Arial" w:eastAsia="Times New Roman" w:hAnsi="Arial" w:cs="Arial"/>
-          <w:color w:val="333333"/>
-          <w:sz w:val="26"/>
-          <w:szCs w:val="26"/>
-          <w:lang w:eastAsia="en-IN"/>
-        </w:rPr>
-      </w:pPr>
-      <w:r>
-        <w:rPr>
-          <w:rFonts w:ascii="Arial" w:eastAsia="Times New Roman" w:hAnsi="Arial" w:cs="Arial"/>
-          <w:color w:val="333333"/>
-          <w:sz w:val="26"/>
-          <w:szCs w:val="26"/>
+          <w:rFonts w:eastAsia="Times New Roman" w:cstheme="minorHAnsi"/>
+          <w:color w:val="333333"/>
+          <w:lang w:eastAsia="en-IN"/>
+        </w:rPr>
+      </w:pPr>
+      <w:r>
+        <w:rPr>
+          <w:rFonts w:eastAsia="Times New Roman" w:cstheme="minorHAnsi"/>
+          <w:color w:val="333333"/>
           <w:lang w:eastAsia="en-IN"/>
         </w:rPr>
         <w:t>Writing NLP patterns</w:t>
@@ -1116,19 +1034,15 @@
         </w:numPr>
         <w:spacing w:before="240" w:after="240" w:line="240" w:lineRule="auto"/>
         <w:rPr>
-          <w:rFonts w:ascii="Arial" w:eastAsia="Times New Roman" w:hAnsi="Arial" w:cs="Arial"/>
-          <w:color w:val="333333"/>
-          <w:sz w:val="26"/>
-          <w:szCs w:val="26"/>
-          <w:lang w:eastAsia="en-IN"/>
-        </w:rPr>
-      </w:pPr>
-      <w:r>
-        <w:rPr>
-          <w:rFonts w:ascii="Arial" w:eastAsia="Times New Roman" w:hAnsi="Arial" w:cs="Arial"/>
-          <w:color w:val="333333"/>
-          <w:sz w:val="26"/>
-          <w:szCs w:val="26"/>
+          <w:rFonts w:eastAsia="Times New Roman" w:cstheme="minorHAnsi"/>
+          <w:color w:val="333333"/>
+          <w:lang w:eastAsia="en-IN"/>
+        </w:rPr>
+      </w:pPr>
+      <w:r>
+        <w:rPr>
+          <w:rFonts w:eastAsia="Times New Roman" w:cstheme="minorHAnsi"/>
+          <w:color w:val="333333"/>
           <w:lang w:eastAsia="en-IN"/>
         </w:rPr>
         <w:t>Building model</w:t>
@@ -1138,10 +1052,8 @@
       <w:pPr>
         <w:spacing w:before="240" w:after="240" w:line="240" w:lineRule="auto"/>
         <w:rPr>
-          <w:rFonts w:ascii="Arial" w:eastAsia="Times New Roman" w:hAnsi="Arial" w:cs="Arial"/>
-          <w:color w:val="333333"/>
-          <w:sz w:val="26"/>
-          <w:szCs w:val="26"/>
+          <w:rFonts w:eastAsia="Times New Roman" w:cstheme="minorHAnsi"/>
+          <w:color w:val="333333"/>
           <w:lang w:eastAsia="en-IN"/>
         </w:rPr>
       </w:pPr>
@@ -1155,19 +1067,15 @@
         </w:numPr>
         <w:spacing w:before="240" w:after="240" w:line="240" w:lineRule="auto"/>
         <w:rPr>
-          <w:rFonts w:ascii="Arial" w:eastAsia="Times New Roman" w:hAnsi="Arial" w:cs="Arial"/>
-          <w:color w:val="333333"/>
-          <w:sz w:val="26"/>
-          <w:szCs w:val="26"/>
-          <w:lang w:eastAsia="en-IN"/>
-        </w:rPr>
-      </w:pPr>
-      <w:r>
-        <w:rPr>
-          <w:rFonts w:ascii="Arial" w:eastAsia="Times New Roman" w:hAnsi="Arial" w:cs="Arial"/>
-          <w:color w:val="333333"/>
-          <w:sz w:val="26"/>
-          <w:szCs w:val="26"/>
+          <w:rFonts w:eastAsia="Times New Roman" w:cstheme="minorHAnsi"/>
+          <w:color w:val="333333"/>
+          <w:lang w:eastAsia="en-IN"/>
+        </w:rPr>
+      </w:pPr>
+      <w:r>
+        <w:rPr>
+          <w:rFonts w:eastAsia="Times New Roman" w:cstheme="minorHAnsi"/>
+          <w:color w:val="333333"/>
           <w:lang w:eastAsia="en-IN"/>
         </w:rPr>
         <w:t>Pre-processing of patterns.</w:t>
@@ -1177,19 +1085,15 @@
       <w:pPr>
         <w:spacing w:before="240" w:after="240" w:line="240" w:lineRule="auto"/>
         <w:rPr>
-          <w:rFonts w:ascii="Arial" w:eastAsia="Times New Roman" w:hAnsi="Arial" w:cs="Arial"/>
-          <w:color w:val="333333"/>
-          <w:sz w:val="26"/>
-          <w:szCs w:val="26"/>
-          <w:lang w:eastAsia="en-IN"/>
-        </w:rPr>
-      </w:pPr>
-      <w:r>
-        <w:rPr>
-          <w:rFonts w:ascii="Arial" w:eastAsia="Times New Roman" w:hAnsi="Arial" w:cs="Arial"/>
-          <w:color w:val="333333"/>
-          <w:sz w:val="26"/>
-          <w:szCs w:val="26"/>
+          <w:rFonts w:eastAsia="Times New Roman" w:cstheme="minorHAnsi"/>
+          <w:color w:val="333333"/>
+          <w:lang w:eastAsia="en-IN"/>
+        </w:rPr>
+      </w:pPr>
+      <w:r>
+        <w:rPr>
+          <w:rFonts w:eastAsia="Times New Roman" w:cstheme="minorHAnsi"/>
+          <w:color w:val="333333"/>
           <w:lang w:eastAsia="en-IN"/>
         </w:rPr>
         <w:t>The patterns are processed and converted into data that a computer can understand for building the model</w:t>
@@ -1203,45 +1107,74 @@
           <w:numId w:val="2"/>
         </w:numPr>
         <w:jc w:val="both"/>
-      </w:pPr>
-      <w:r>
-        <w:rPr>
-          <w:b/>
-        </w:rPr>
-        <w:t>Tokenization</w:t>
-      </w:r>
-      <w:r>
-        <w:t xml:space="preserve">: </w:t>
-      </w:r>
-      <w:r>
-        <w:t>We have used the tokenizer because the Reviews there might be many smiley details of some phrases like ‘YAAAY!!’, ‘</w:t>
+        <w:rPr>
+          <w:rFonts w:eastAsia="Times New Roman" w:cstheme="minorHAnsi"/>
+          <w:color w:val="333333"/>
+          <w:lang w:eastAsia="en-IN"/>
+        </w:rPr>
+      </w:pPr>
+      <w:r>
+        <w:rPr>
+          <w:rFonts w:eastAsia="Times New Roman" w:cstheme="minorHAnsi"/>
+          <w:color w:val="333333"/>
+          <w:lang w:eastAsia="en-IN"/>
+        </w:rPr>
+        <w:t>Tokenization: We have used the tokenizer because the Reviews there might be many smiley details of some phrases like ‘YAAAY!!’, ‘</w:t>
       </w:r>
       <w:proofErr w:type="spellStart"/>
       <w:r>
+        <w:rPr>
+          <w:rFonts w:eastAsia="Times New Roman" w:cstheme="minorHAnsi"/>
+          <w:color w:val="333333"/>
+          <w:lang w:eastAsia="en-IN"/>
+        </w:rPr>
         <w:t>Yappyyyy</w:t>
       </w:r>
       <w:proofErr w:type="spellEnd"/>
       <w:r>
-        <w:t>!!!’,’: P’ etc. These phrases don’t have any meaning or at least polarity cannot be determined with the use of these phrases. So, using tokenisation these phrases will not be considered by the model.</w:t>
-      </w:r>
-      <w:r>
-        <w:t xml:space="preserve"> </w:t>
+        <w:rPr>
+          <w:rFonts w:eastAsia="Times New Roman" w:cstheme="minorHAnsi"/>
+          <w:color w:val="333333"/>
+          <w:lang w:eastAsia="en-IN"/>
+        </w:rPr>
+        <w:t xml:space="preserve">!!!’,’: P’ etc. These phrases don’t have any meaning or at least polarity cannot be determined with the use of these phrases. So, using tokenisation these phrases will not be considered by the model. </w:t>
       </w:r>
     </w:p>
     <w:p>
       <w:pPr>
         <w:ind w:left="1080"/>
         <w:jc w:val="both"/>
-      </w:pPr>
-      <w:r>
+        <w:rPr>
+          <w:rFonts w:eastAsia="Times New Roman" w:cstheme="minorHAnsi"/>
+          <w:color w:val="333333"/>
+          <w:lang w:eastAsia="en-IN"/>
+        </w:rPr>
+      </w:pPr>
+      <w:r>
+        <w:rPr>
+          <w:rFonts w:eastAsia="Times New Roman" w:cstheme="minorHAnsi"/>
+          <w:color w:val="333333"/>
+          <w:lang w:eastAsia="en-IN"/>
+        </w:rPr>
+        <w:lastRenderedPageBreak/>
         <w:t xml:space="preserve">Example: “Amazon service is good </w:t>
       </w:r>
       <w:proofErr w:type="gramStart"/>
       <w:r>
+        <w:rPr>
+          <w:rFonts w:eastAsia="Times New Roman" w:cstheme="minorHAnsi"/>
+          <w:color w:val="333333"/>
+          <w:lang w:eastAsia="en-IN"/>
+        </w:rPr>
         <w:t>&gt;:-D“ .</w:t>
       </w:r>
       <w:proofErr w:type="gramEnd"/>
       <w:r>
+        <w:rPr>
+          <w:rFonts w:eastAsia="Times New Roman" w:cstheme="minorHAnsi"/>
+          <w:color w:val="333333"/>
+          <w:lang w:eastAsia="en-IN"/>
+        </w:rPr>
         <w:t xml:space="preserve"> where :-D is a smiley and not a word a phrase. This symbol is ignored by the tokenizer.</w:t>
       </w:r>
     </w:p>
@@ -1253,56 +1186,82 @@
           <w:numId w:val="2"/>
         </w:numPr>
         <w:jc w:val="both"/>
-      </w:pPr>
-      <w:r>
-        <w:rPr>
-          <w:b/>
-        </w:rPr>
-        <w:t>Stop word Removal:</w:t>
-      </w:r>
-      <w:r>
-        <w:t xml:space="preserve"> A stop word is a commonly used word that a pre-processing engine has been programmed to ignore so that we can save processing time and space. We imported “</w:t>
+        <w:rPr>
+          <w:rFonts w:eastAsia="Times New Roman" w:cstheme="minorHAnsi"/>
+          <w:color w:val="333333"/>
+          <w:lang w:eastAsia="en-IN"/>
+        </w:rPr>
+      </w:pPr>
+      <w:r>
+        <w:rPr>
+          <w:rFonts w:eastAsia="Times New Roman" w:cstheme="minorHAnsi"/>
+          <w:color w:val="333333"/>
+          <w:lang w:eastAsia="en-IN"/>
+        </w:rPr>
+        <w:t>Stop word Removal: A stop word is a commonly used word that a pre-processing engine has been programmed to ignore so that we can save processing time and space. We imported “</w:t>
       </w:r>
       <w:proofErr w:type="spellStart"/>
       <w:r>
+        <w:rPr>
+          <w:rFonts w:eastAsia="Times New Roman" w:cstheme="minorHAnsi"/>
+          <w:color w:val="333333"/>
+          <w:lang w:eastAsia="en-IN"/>
+        </w:rPr>
         <w:t>stopwords</w:t>
       </w:r>
       <w:proofErr w:type="spellEnd"/>
       <w:r>
+        <w:rPr>
+          <w:rFonts w:eastAsia="Times New Roman" w:cstheme="minorHAnsi"/>
+          <w:color w:val="333333"/>
+          <w:lang w:eastAsia="en-IN"/>
+        </w:rPr>
         <w:t xml:space="preserve">” package from NLTK library and customized the </w:t>
       </w:r>
       <w:proofErr w:type="spellStart"/>
       <w:r>
+        <w:rPr>
+          <w:rFonts w:eastAsia="Times New Roman" w:cstheme="minorHAnsi"/>
+          <w:color w:val="333333"/>
+          <w:lang w:eastAsia="en-IN"/>
+        </w:rPr>
         <w:t>stopwords</w:t>
       </w:r>
       <w:proofErr w:type="spellEnd"/>
       <w:r>
-        <w:t xml:space="preserve"> list based on our requirement. We ignored the following set of words from the list. </w:t>
-      </w:r>
-      <w:r>
-        <w:t>['</w:t>
+        <w:rPr>
+          <w:rFonts w:eastAsia="Times New Roman" w:cstheme="minorHAnsi"/>
+          <w:color w:val="333333"/>
+          <w:lang w:eastAsia="en-IN"/>
+        </w:rPr>
+        <w:t xml:space="preserve"> list based on our requirement. We ignored the following set of words from the list. ['</w:t>
       </w:r>
       <w:proofErr w:type="spellStart"/>
       <w:r>
+        <w:rPr>
+          <w:rFonts w:eastAsia="Times New Roman" w:cstheme="minorHAnsi"/>
+          <w:color w:val="333333"/>
+          <w:lang w:eastAsia="en-IN"/>
+        </w:rPr>
         <w:t>not','what</w:t>
       </w:r>
       <w:proofErr w:type="spellEnd"/>
       <w:r>
-        <w:t>', 'which', 'who', 'whom', 'do', 'does', 'did', 'when', 'where', 'why', 'how']</w:t>
-      </w:r>
-      <w:r>
-        <w:t xml:space="preserve">. Along with the common words, </w:t>
-      </w:r>
-      <w:r>
-        <w:lastRenderedPageBreak/>
-        <w:t>punctuation marks and special characters are also removed for building topic identification model.</w:t>
+        <w:rPr>
+          <w:rFonts w:eastAsia="Times New Roman" w:cstheme="minorHAnsi"/>
+          <w:color w:val="333333"/>
+          <w:lang w:eastAsia="en-IN"/>
+        </w:rPr>
+        <w:t>', 'which', 'who', 'whom', 'do', 'does', 'did', 'when', 'where', 'why', 'how']. Along with the common words, punctuation marks and special characters are also removed for building topic identification model.</w:t>
       </w:r>
     </w:p>
     <w:p>
       <w:pPr>
         <w:jc w:val="both"/>
         <w:rPr>
-          <w:b/>
+          <w:rFonts w:eastAsia="Times New Roman" w:cstheme="minorHAnsi"/>
+          <w:color w:val="333333"/>
+          <w:lang w:eastAsia="en-IN"/>
         </w:rPr>
       </w:pPr>
     </w:p>
@@ -1315,66 +1274,84 @@
         </w:numPr>
         <w:jc w:val="both"/>
         <w:rPr>
-          <w:b/>
-        </w:rPr>
-      </w:pPr>
-      <w:r>
-        <w:rPr>
-          <w:b/>
-        </w:rPr>
-        <w:t>Part-Of-Speech (POS) Tagging:</w:t>
-      </w:r>
-      <w:r>
-        <w:rPr>
-          <w:b/>
-        </w:rPr>
-        <w:t xml:space="preserve"> </w:t>
-      </w:r>
-      <w:r>
-        <w:t xml:space="preserve">NLTK </w:t>
+          <w:rFonts w:eastAsia="Times New Roman" w:cstheme="minorHAnsi"/>
+          <w:color w:val="333333"/>
+          <w:lang w:eastAsia="en-IN"/>
+        </w:rPr>
+      </w:pPr>
+      <w:r>
+        <w:rPr>
+          <w:rFonts w:eastAsia="Times New Roman" w:cstheme="minorHAnsi"/>
+          <w:color w:val="333333"/>
+          <w:lang w:eastAsia="en-IN"/>
+        </w:rPr>
+        <w:t xml:space="preserve">Part-Of-Speech (POS) Tagging: NLTK </w:t>
       </w:r>
       <w:proofErr w:type="spellStart"/>
       <w:r>
+        <w:rPr>
+          <w:rFonts w:eastAsia="Times New Roman" w:cstheme="minorHAnsi"/>
+          <w:color w:val="333333"/>
+          <w:lang w:eastAsia="en-IN"/>
+        </w:rPr>
         <w:t>pos</w:t>
       </w:r>
       <w:proofErr w:type="spellEnd"/>
       <w:r>
+        <w:rPr>
+          <w:rFonts w:eastAsia="Times New Roman" w:cstheme="minorHAnsi"/>
+          <w:color w:val="333333"/>
+          <w:lang w:eastAsia="en-IN"/>
+        </w:rPr>
         <w:t xml:space="preserve"> tagging is used to tag each word with the appropriate Part-of-speech. This helps us to understand the contextual meaning of the sentences.</w:t>
       </w:r>
     </w:p>
     <w:p>
       <w:pPr>
         <w:pStyle w:val="ListParagraph"/>
-      </w:pPr>
-      <w:r>
-        <w:t>The words having list of POS tags (</w:t>
-      </w:r>
-      <w:r>
-        <w:t>['CC','DT','EX','MD','PRP','IN','PRP$','RP','TO','UH']</w:t>
-      </w:r>
-      <w:r>
-        <w:t xml:space="preserve">) are not considered while building the model for topic identification. But they are used while making NLP pattern matching because these POS tags are important to understand the language flow. </w:t>
+        <w:rPr>
+          <w:rFonts w:eastAsia="Times New Roman" w:cstheme="minorHAnsi"/>
+          <w:color w:val="333333"/>
+          <w:lang w:eastAsia="en-IN"/>
+        </w:rPr>
+      </w:pPr>
+      <w:r>
+        <w:rPr>
+          <w:rFonts w:eastAsia="Times New Roman" w:cstheme="minorHAnsi"/>
+          <w:color w:val="333333"/>
+          <w:lang w:eastAsia="en-IN"/>
+        </w:rPr>
+        <w:t xml:space="preserve">The words having list of POS tags (['CC','DT','EX','MD','PRP','IN','PRP$','RP','TO','UH']) are not considered while building the model for topic identification. But they are used while making NLP pattern matching because these POS tags are important to understand the language flow. </w:t>
       </w:r>
     </w:p>
     <w:p>
       <w:pPr>
         <w:ind w:left="720"/>
         <w:jc w:val="both"/>
-      </w:pPr>
-      <w:r>
-        <w:rPr>
-          <w:b/>
-        </w:rPr>
-        <w:t xml:space="preserve">Example: </w:t>
-      </w:r>
-      <w:r>
-        <w:t>The word “Book” can be used as verb and also as a noun.</w:t>
+        <w:rPr>
+          <w:rFonts w:eastAsia="Times New Roman" w:cstheme="minorHAnsi"/>
+          <w:color w:val="333333"/>
+          <w:lang w:eastAsia="en-IN"/>
+        </w:rPr>
+      </w:pPr>
+      <w:r>
+        <w:rPr>
+          <w:rFonts w:eastAsia="Times New Roman" w:cstheme="minorHAnsi"/>
+          <w:color w:val="333333"/>
+          <w:lang w:eastAsia="en-IN"/>
+        </w:rPr>
+        <w:t>Example: The word “Book” can be used as verb and also as a noun.</w:t>
       </w:r>
     </w:p>
     <w:p>
       <w:pPr>
         <w:pStyle w:val="ListParagraph"/>
         <w:jc w:val="both"/>
+        <w:rPr>
+          <w:rFonts w:eastAsia="Times New Roman" w:cstheme="minorHAnsi"/>
+          <w:color w:val="333333"/>
+          <w:lang w:eastAsia="en-IN"/>
+        </w:rPr>
       </w:pPr>
     </w:p>
     <w:p>
@@ -1385,29 +1362,37 @@
           <w:numId w:val="2"/>
         </w:numPr>
         <w:jc w:val="both"/>
-      </w:pPr>
-      <w:r>
-        <w:rPr>
-          <w:b/>
-        </w:rPr>
-        <w:t>Lemmatization</w:t>
-      </w:r>
-      <w:r>
-        <w:t>:</w:t>
-      </w:r>
-      <w:r>
-        <w:t xml:space="preserve"> </w:t>
-      </w:r>
-      <w:r>
-        <w:t>Normally lemmatization will return the existing word into the base or dictionary form of a word. We have used this pre-processing technique for the data as the patterns or queries can be given in the informal language and the model cannot predict the sentiment.</w:t>
+        <w:rPr>
+          <w:rFonts w:eastAsia="Times New Roman" w:cstheme="minorHAnsi"/>
+          <w:color w:val="333333"/>
+          <w:lang w:eastAsia="en-IN"/>
+        </w:rPr>
+      </w:pPr>
+      <w:r>
+        <w:rPr>
+          <w:rFonts w:eastAsia="Times New Roman" w:cstheme="minorHAnsi"/>
+          <w:color w:val="333333"/>
+          <w:lang w:eastAsia="en-IN"/>
+        </w:rPr>
+        <w:t>Lemmatization: Normally lemmatization will return the existing word into the base or dictionary form of a word. We have used this pre-processing technique for the data as the patterns or queries can be given in the informal language and the model cannot predict the sentiment.</w:t>
       </w:r>
     </w:p>
     <w:p>
       <w:pPr>
         <w:ind w:left="1080"/>
         <w:jc w:val="both"/>
-      </w:pPr>
-      <w:r>
+        <w:rPr>
+          <w:rFonts w:eastAsia="Times New Roman" w:cstheme="minorHAnsi"/>
+          <w:color w:val="333333"/>
+          <w:lang w:eastAsia="en-IN"/>
+        </w:rPr>
+      </w:pPr>
+      <w:r>
+        <w:rPr>
+          <w:rFonts w:eastAsia="Times New Roman" w:cstheme="minorHAnsi"/>
+          <w:color w:val="333333"/>
+          <w:lang w:eastAsia="en-IN"/>
+        </w:rPr>
         <w:t xml:space="preserve">Example: Same word with different tenses have been brought down to its root level. </w:t>
       </w:r>
     </w:p>
@@ -1415,21 +1400,46 @@
       <w:pPr>
         <w:ind w:left="1080"/>
         <w:jc w:val="both"/>
-      </w:pPr>
-      <w:r>
+        <w:rPr>
+          <w:rFonts w:eastAsia="Times New Roman" w:cstheme="minorHAnsi"/>
+          <w:color w:val="333333"/>
+          <w:lang w:eastAsia="en-IN"/>
+        </w:rPr>
+      </w:pPr>
+      <w:r>
+        <w:rPr>
+          <w:rFonts w:eastAsia="Times New Roman" w:cstheme="minorHAnsi"/>
+          <w:color w:val="333333"/>
+          <w:lang w:eastAsia="en-IN"/>
+        </w:rPr>
         <w:t>The words “projects”, “took” are converted as “</w:t>
       </w:r>
       <w:proofErr w:type="spellStart"/>
       <w:r>
+        <w:rPr>
+          <w:rFonts w:eastAsia="Times New Roman" w:cstheme="minorHAnsi"/>
+          <w:color w:val="333333"/>
+          <w:lang w:eastAsia="en-IN"/>
+        </w:rPr>
         <w:t>project”</w:t>
       </w:r>
       <w:proofErr w:type="gramStart"/>
       <w:r>
+        <w:rPr>
+          <w:rFonts w:eastAsia="Times New Roman" w:cstheme="minorHAnsi"/>
+          <w:color w:val="333333"/>
+          <w:lang w:eastAsia="en-IN"/>
+        </w:rPr>
         <w:t>,”take</w:t>
       </w:r>
       <w:proofErr w:type="spellEnd"/>
       <w:proofErr w:type="gramEnd"/>
       <w:r>
+        <w:rPr>
+          <w:rFonts w:eastAsia="Times New Roman" w:cstheme="minorHAnsi"/>
+          <w:color w:val="333333"/>
+          <w:lang w:eastAsia="en-IN"/>
+        </w:rPr>
         <w:t>”.</w:t>
       </w:r>
     </w:p>
@@ -1442,32 +1452,37 @@
         </w:numPr>
         <w:jc w:val="both"/>
         <w:rPr>
-          <w:b/>
-        </w:rPr>
-      </w:pPr>
-      <w:r>
-        <w:rPr>
-          <w:b/>
-        </w:rPr>
-        <w:t xml:space="preserve">Count Vectorisation: </w:t>
-      </w:r>
-      <w:r>
-        <w:t>To Increase</w:t>
-      </w:r>
-      <w:r>
-        <w:t xml:space="preserve"> the sparseness in the vector matrix we have converted all the uppercase letters into lower case letters. This made vector considering only unique words. </w:t>
+          <w:rFonts w:eastAsia="Times New Roman" w:cstheme="minorHAnsi"/>
+          <w:color w:val="333333"/>
+          <w:lang w:eastAsia="en-IN"/>
+        </w:rPr>
+      </w:pPr>
+      <w:r>
+        <w:rPr>
+          <w:rFonts w:eastAsia="Times New Roman" w:cstheme="minorHAnsi"/>
+          <w:color w:val="333333"/>
+          <w:lang w:eastAsia="en-IN"/>
+        </w:rPr>
+        <w:t xml:space="preserve">Count Vectorisation: To Increase the sparseness in the vector matrix we have converted all the uppercase letters into lower case letters. This made vector considering only unique words. </w:t>
       </w:r>
     </w:p>
     <w:p>
       <w:pPr>
         <w:ind w:left="1080"/>
         <w:jc w:val="both"/>
-      </w:pPr>
-      <w:r>
-        <w:t>Example</w:t>
-      </w:r>
-      <w:r>
-        <w:t>: The letter ‘Good’ can be written in the reviews as ‘Good’, ’good’, ’GOOD’ and many ways with upper and lower cases the vector matrix would consider every single case of good. After converting them into lower case, only ‘good’ is available, vector will consider the same.</w:t>
+        <w:rPr>
+          <w:rFonts w:eastAsia="Times New Roman" w:cstheme="minorHAnsi"/>
+          <w:color w:val="333333"/>
+          <w:lang w:eastAsia="en-IN"/>
+        </w:rPr>
+      </w:pPr>
+      <w:r>
+        <w:rPr>
+          <w:rFonts w:eastAsia="Times New Roman" w:cstheme="minorHAnsi"/>
+          <w:color w:val="333333"/>
+          <w:lang w:eastAsia="en-IN"/>
+        </w:rPr>
+        <w:t>Example: The letter ‘Good’ can be written in the reviews as ‘Good’, ’good’, ’GOOD’ and many ways with upper and lower cases the vector matrix would consider every single case of good. After converting them into lower case, only ‘good’ is available, vector will consider the same.</w:t>
       </w:r>
     </w:p>
     <w:p>
@@ -1479,53 +1494,36 @@
         </w:numPr>
         <w:jc w:val="both"/>
         <w:rPr>
-          <w:b/>
-        </w:rPr>
-      </w:pPr>
-      <w:r>
-        <w:rPr>
-          <w:b/>
-        </w:rPr>
-        <w:t>TF-IDF</w:t>
-      </w:r>
-      <w:r>
-        <w:rPr>
-          <w:b/>
-        </w:rPr>
-        <w:t xml:space="preserve"> Vectorisation</w:t>
-      </w:r>
-      <w:r>
-        <w:rPr>
-          <w:b/>
-        </w:rPr>
-        <w:t>:</w:t>
-      </w:r>
-      <w:r>
-        <w:t xml:space="preserve"> </w:t>
-      </w:r>
-      <w:r>
-        <w:t>Term frequency and Inverse document frequency is a statistical measure used to evaluate how important a word is to a document in a collection or corpus. We have used TF-IDF to give more weight to the words which are used less.</w:t>
+          <w:rFonts w:eastAsia="Times New Roman" w:cstheme="minorHAnsi"/>
+          <w:color w:val="333333"/>
+          <w:lang w:eastAsia="en-IN"/>
+        </w:rPr>
+      </w:pPr>
+      <w:r>
+        <w:rPr>
+          <w:rFonts w:eastAsia="Times New Roman" w:cstheme="minorHAnsi"/>
+          <w:color w:val="333333"/>
+          <w:lang w:eastAsia="en-IN"/>
+        </w:rPr>
+        <w:t>TF-IDF Vectorisation: Term frequency and Inverse document frequency is a statistical measure used to evaluate how important a word is to a document in a collection or corpus. We have used TF-IDF to give more weight to the words which are used less.</w:t>
       </w:r>
     </w:p>
     <w:p>
       <w:pPr>
         <w:spacing w:before="240" w:after="240" w:line="240" w:lineRule="auto"/>
         <w:rPr>
-          <w:rFonts w:ascii="Arial" w:eastAsia="Times New Roman" w:hAnsi="Arial" w:cs="Arial"/>
-          <w:color w:val="333333"/>
-          <w:sz w:val="26"/>
-          <w:szCs w:val="26"/>
-          <w:lang w:eastAsia="en-IN"/>
-        </w:rPr>
-      </w:pPr>
-      <w:r>
-        <w:t>Consider a query “</w:t>
-      </w:r>
-      <w:r>
-        <w:t>what are the projects you worked</w:t>
-      </w:r>
-      <w:r>
-        <w:t>” is converted into “what project worked” after performing the pre-processing steps. As an end result, it will have an array of weights based on its occurrence.</w:t>
+          <w:rFonts w:eastAsia="Times New Roman" w:cstheme="minorHAnsi"/>
+          <w:color w:val="333333"/>
+          <w:lang w:eastAsia="en-IN"/>
+        </w:rPr>
+      </w:pPr>
+      <w:r>
+        <w:rPr>
+          <w:rFonts w:eastAsia="Times New Roman" w:cstheme="minorHAnsi"/>
+          <w:color w:val="333333"/>
+          <w:lang w:eastAsia="en-IN"/>
+        </w:rPr>
+        <w:t>Consider a query “what are the projects you worked” is converted into “what project worked” after performing the pre-processing steps. As an end result, it will have an array of weights based on its occurrence.</w:t>
       </w:r>
     </w:p>
     <w:p>
@@ -1536,12 +1534,16 @@
           <w:numId w:val="3"/>
         </w:numPr>
         <w:rPr>
-          <w:rFonts w:cstheme="minorHAnsi"/>
-        </w:rPr>
-      </w:pPr>
-      <w:r>
-        <w:rPr>
-          <w:rFonts w:cstheme="minorHAnsi"/>
+          <w:rFonts w:eastAsia="Times New Roman" w:cstheme="minorHAnsi"/>
+          <w:color w:val="333333"/>
+          <w:lang w:eastAsia="en-IN"/>
+        </w:rPr>
+      </w:pPr>
+      <w:r>
+        <w:rPr>
+          <w:rFonts w:eastAsia="Times New Roman" w:cstheme="minorHAnsi"/>
+          <w:color w:val="333333"/>
+          <w:lang w:eastAsia="en-IN"/>
         </w:rPr>
         <w:t>Writing NLP Patterns:</w:t>
       </w:r>
@@ -1550,32 +1552,42 @@
       <w:pPr>
         <w:pStyle w:val="ListParagraph"/>
         <w:rPr>
-          <w:rFonts w:cstheme="minorHAnsi"/>
-        </w:rPr>
-      </w:pPr>
-      <w:r>
-        <w:rPr>
-          <w:rFonts w:cstheme="minorHAnsi"/>
+          <w:rFonts w:eastAsia="Times New Roman" w:cstheme="minorHAnsi"/>
+          <w:color w:val="333333"/>
+          <w:lang w:eastAsia="en-IN"/>
+        </w:rPr>
+      </w:pPr>
+      <w:r>
+        <w:rPr>
+          <w:rFonts w:eastAsia="Times New Roman" w:cstheme="minorHAnsi"/>
+          <w:color w:val="333333"/>
+          <w:lang w:eastAsia="en-IN"/>
         </w:rPr>
         <w:t>The topic identification model is not suitable for all types of questions. For the general questions like who are you? or Who is he</w:t>
       </w:r>
       <w:proofErr w:type="gramStart"/>
       <w:r>
         <w:rPr>
-          <w:rFonts w:cstheme="minorHAnsi"/>
+          <w:rFonts w:eastAsia="Times New Roman" w:cstheme="minorHAnsi"/>
+          <w:color w:val="333333"/>
+          <w:lang w:eastAsia="en-IN"/>
         </w:rPr>
         <w:t>? ,</w:t>
       </w:r>
       <w:proofErr w:type="gramEnd"/>
       <w:r>
         <w:rPr>
-          <w:rFonts w:cstheme="minorHAnsi"/>
+          <w:rFonts w:eastAsia="Times New Roman" w:cstheme="minorHAnsi"/>
+          <w:color w:val="333333"/>
+          <w:lang w:eastAsia="en-IN"/>
         </w:rPr>
         <w:t xml:space="preserve"> mapping these into </w:t>
       </w:r>
       <w:r>
         <w:rPr>
-          <w:rFonts w:cstheme="minorHAnsi"/>
+          <w:rFonts w:eastAsia="Times New Roman" w:cstheme="minorHAnsi"/>
+          <w:color w:val="333333"/>
+          <w:lang w:eastAsia="en-IN"/>
         </w:rPr>
         <w:t xml:space="preserve">different classes are meaningless and it affects the model performance. In such scenarios, NLP patterns and Regex are helpful. </w:t>
       </w:r>
@@ -1584,13 +1596,18 @@
       <w:pPr>
         <w:pStyle w:val="ListParagraph"/>
         <w:rPr>
-          <w:rFonts w:cstheme="minorHAnsi"/>
-        </w:rPr>
-      </w:pPr>
-      <w:r>
-        <w:rPr>
-          <w:rFonts w:cstheme="minorHAnsi"/>
-        </w:rPr>
+          <w:rFonts w:eastAsia="Times New Roman" w:cstheme="minorHAnsi"/>
+          <w:color w:val="333333"/>
+          <w:lang w:eastAsia="en-IN"/>
+        </w:rPr>
+      </w:pPr>
+      <w:r>
+        <w:rPr>
+          <w:rFonts w:eastAsia="Times New Roman" w:cstheme="minorHAnsi"/>
+          <w:color w:val="333333"/>
+          <w:lang w:eastAsia="en-IN"/>
+        </w:rPr>
+        <w:lastRenderedPageBreak/>
         <w:t xml:space="preserve">POS tags are stored along with the words to identify the pattern of the queries. Once the correct pattern is matched, the response can be obtained. </w:t>
       </w:r>
     </w:p>
@@ -1598,7 +1615,9 @@
       <w:pPr>
         <w:pStyle w:val="ListParagraph"/>
         <w:rPr>
-          <w:rFonts w:cstheme="minorHAnsi"/>
+          <w:rFonts w:eastAsia="Times New Roman" w:cstheme="minorHAnsi"/>
+          <w:color w:val="333333"/>
+          <w:lang w:eastAsia="en-IN"/>
         </w:rPr>
       </w:pPr>
     </w:p>
@@ -1606,12 +1625,16 @@
       <w:pPr>
         <w:pStyle w:val="ListParagraph"/>
         <w:rPr>
-          <w:rFonts w:cstheme="minorHAnsi"/>
-        </w:rPr>
-      </w:pPr>
-      <w:r>
-        <w:rPr>
-          <w:rFonts w:cstheme="minorHAnsi"/>
+          <w:rFonts w:eastAsia="Times New Roman" w:cstheme="minorHAnsi"/>
+          <w:color w:val="333333"/>
+          <w:lang w:eastAsia="en-IN"/>
+        </w:rPr>
+      </w:pPr>
+      <w:r>
+        <w:rPr>
+          <w:rFonts w:eastAsia="Times New Roman" w:cstheme="minorHAnsi"/>
+          <w:color w:val="333333"/>
+          <w:lang w:eastAsia="en-IN"/>
         </w:rPr>
         <w:t>POS tags are helpful while maintaining the context of the conversation. If the conversation is about the job seeker’s bachelor education and when the recruiter asks the bot “When”, the bot responds with an appropriate answer based on its previous context.</w:t>
       </w:r>
@@ -1620,7 +1643,9 @@
       <w:pPr>
         <w:pStyle w:val="ListParagraph"/>
         <w:rPr>
-          <w:rFonts w:cstheme="minorHAnsi"/>
+          <w:rFonts w:eastAsia="Times New Roman" w:cstheme="minorHAnsi"/>
+          <w:color w:val="333333"/>
+          <w:lang w:eastAsia="en-IN"/>
         </w:rPr>
       </w:pPr>
     </w:p>
@@ -1632,46 +1657,984 @@
           <w:numId w:val="3"/>
         </w:numPr>
         <w:rPr>
+          <w:rFonts w:eastAsia="Times New Roman" w:cstheme="minorHAnsi"/>
+          <w:color w:val="333333"/>
+          <w:lang w:eastAsia="en-IN"/>
+        </w:rPr>
+      </w:pPr>
+      <w:r>
+        <w:rPr>
+          <w:rFonts w:eastAsia="Times New Roman" w:cstheme="minorHAnsi"/>
+          <w:color w:val="333333"/>
+          <w:lang w:eastAsia="en-IN"/>
+        </w:rPr>
+        <w:t>Building model:</w:t>
+      </w:r>
+    </w:p>
+    <w:p>
+      <w:pPr>
+        <w:pStyle w:val="ListParagraph"/>
+        <w:rPr>
+          <w:rFonts w:eastAsia="Times New Roman" w:cstheme="minorHAnsi"/>
+          <w:color w:val="333333"/>
+          <w:lang w:eastAsia="en-IN"/>
+        </w:rPr>
+      </w:pPr>
+      <w:r>
+        <w:rPr>
+          <w:rFonts w:eastAsia="Times New Roman" w:cstheme="minorHAnsi"/>
+          <w:color w:val="333333"/>
+          <w:lang w:eastAsia="en-IN"/>
+        </w:rPr>
+        <w:t>For this experiment, a deep learning neural network model is built with two hidden layers and an activation function of “</w:t>
+      </w:r>
+      <w:proofErr w:type="spellStart"/>
+      <w:r>
+        <w:rPr>
+          <w:rFonts w:eastAsia="Times New Roman" w:cstheme="minorHAnsi"/>
+          <w:color w:val="333333"/>
+          <w:lang w:eastAsia="en-IN"/>
+        </w:rPr>
+        <w:t>softmax</w:t>
+      </w:r>
+      <w:proofErr w:type="spellEnd"/>
+      <w:r>
+        <w:rPr>
+          <w:rFonts w:eastAsia="Times New Roman" w:cstheme="minorHAnsi"/>
+          <w:color w:val="333333"/>
+          <w:lang w:eastAsia="en-IN"/>
+        </w:rPr>
+        <w:t xml:space="preserve">”. The model is built using TensorFlow package and the training is done with 1000 iterations. </w:t>
+      </w:r>
+    </w:p>
+    <w:p>
+      <w:pPr>
+        <w:pStyle w:val="ListParagraph"/>
+        <w:rPr>
+          <w:rFonts w:eastAsia="Times New Roman" w:cstheme="minorHAnsi"/>
+          <w:color w:val="333333"/>
+          <w:lang w:eastAsia="en-IN"/>
+        </w:rPr>
+      </w:pPr>
+    </w:p>
+    <w:p>
+      <w:pPr>
+        <w:pStyle w:val="ListParagraph"/>
+        <w:rPr>
+          <w:rFonts w:eastAsia="Times New Roman" w:cstheme="minorHAnsi"/>
+          <w:color w:val="333333"/>
+          <w:lang w:eastAsia="en-IN"/>
+        </w:rPr>
+      </w:pPr>
+      <w:r>
+        <w:rPr>
+          <w:rFonts w:eastAsia="Times New Roman" w:cstheme="minorHAnsi"/>
+          <w:color w:val="333333"/>
+          <w:lang w:eastAsia="en-IN"/>
+        </w:rPr>
+        <w:t>We tried to implement the same in other models like SVM and Recurrent Neural Networks. SVM is good for building text classification model but</w:t>
+      </w:r>
+      <w:r>
+        <w:rPr>
+          <w:rFonts w:eastAsia="Times New Roman" w:cstheme="minorHAnsi"/>
+          <w:color w:val="333333"/>
+          <w:lang w:eastAsia="en-IN"/>
+        </w:rPr>
+        <w:t xml:space="preserve"> it is not a probabilistic model</w:t>
+      </w:r>
+      <w:r>
+        <w:rPr>
+          <w:rFonts w:eastAsia="Times New Roman" w:cstheme="minorHAnsi"/>
+          <w:color w:val="333333"/>
+          <w:lang w:eastAsia="en-IN"/>
+        </w:rPr>
+        <w:t>.</w:t>
+      </w:r>
+      <w:r>
+        <w:rPr>
+          <w:rFonts w:eastAsia="Times New Roman" w:cstheme="minorHAnsi"/>
+          <w:color w:val="333333"/>
+          <w:lang w:eastAsia="en-IN"/>
+        </w:rPr>
+        <w:t xml:space="preserve"> </w:t>
+      </w:r>
+      <w:r>
+        <w:rPr>
+          <w:rFonts w:eastAsia="Times New Roman" w:cstheme="minorHAnsi"/>
+          <w:color w:val="333333"/>
+          <w:lang w:eastAsia="en-IN"/>
+        </w:rPr>
+        <w:t>A</w:t>
+      </w:r>
+      <w:r>
+        <w:rPr>
+          <w:rFonts w:eastAsia="Times New Roman" w:cstheme="minorHAnsi"/>
+          <w:color w:val="333333"/>
+          <w:lang w:eastAsia="en-IN"/>
+        </w:rPr>
+        <w:t xml:space="preserve">s per our requirement, we need </w:t>
+      </w:r>
+      <w:r>
+        <w:rPr>
+          <w:rFonts w:eastAsia="Times New Roman" w:cstheme="minorHAnsi"/>
+          <w:color w:val="333333"/>
+          <w:lang w:eastAsia="en-IN"/>
+        </w:rPr>
+        <w:t>the probability scores for classes</w:t>
+      </w:r>
+      <w:r>
+        <w:rPr>
+          <w:rFonts w:eastAsia="Times New Roman" w:cstheme="minorHAnsi"/>
+          <w:color w:val="333333"/>
+          <w:lang w:eastAsia="en-IN"/>
+        </w:rPr>
+        <w:t xml:space="preserve">. </w:t>
+      </w:r>
+    </w:p>
+    <w:p>
+      <w:pPr>
+        <w:pStyle w:val="ListParagraph"/>
+        <w:rPr>
+          <w:rFonts w:eastAsia="Times New Roman" w:cstheme="minorHAnsi"/>
+          <w:color w:val="333333"/>
+          <w:lang w:eastAsia="en-IN"/>
+        </w:rPr>
+      </w:pPr>
+      <w:r>
+        <w:rPr>
+          <w:rFonts w:eastAsia="Times New Roman" w:cstheme="minorHAnsi"/>
+          <w:color w:val="333333"/>
+          <w:lang w:eastAsia="en-IN"/>
+        </w:rPr>
+        <w:t xml:space="preserve">Recurrent Neural Networks are feedback networks </w:t>
+      </w:r>
+      <w:r>
+        <w:rPr>
+          <w:rFonts w:eastAsia="Times New Roman" w:cstheme="minorHAnsi"/>
+          <w:color w:val="333333"/>
+          <w:lang w:eastAsia="en-IN"/>
+        </w:rPr>
+        <w:t>which is not necessary for this application. Because, the conversation is not going to be discrete.</w:t>
+      </w:r>
+    </w:p>
+    <w:p>
+      <w:pPr>
+        <w:pStyle w:val="ListParagraph"/>
+        <w:rPr>
+          <w:rFonts w:eastAsia="Times New Roman" w:cstheme="minorHAnsi"/>
+          <w:color w:val="333333"/>
+          <w:lang w:eastAsia="en-IN"/>
+        </w:rPr>
+      </w:pPr>
+    </w:p>
+    <w:p>
+      <w:pPr>
+        <w:pStyle w:val="ListParagraph"/>
+        <w:rPr>
+          <w:rFonts w:eastAsia="Times New Roman" w:cstheme="minorHAnsi"/>
+          <w:color w:val="333333"/>
+          <w:lang w:eastAsia="en-IN"/>
+        </w:rPr>
+      </w:pPr>
+      <w:r>
+        <w:rPr>
+          <w:rFonts w:eastAsia="Times New Roman" w:cstheme="minorHAnsi"/>
+          <w:color w:val="333333"/>
+          <w:lang w:eastAsia="en-IN"/>
+        </w:rPr>
+        <w:t>This model is not built to get trained online because of a few limitations. To provide an online training, we need to feed in the response along with the queries. Also, we need to recalculate the weights of neural networks which is a time-consuming process for 1000 iterations.</w:t>
+      </w:r>
+    </w:p>
+    <w:p>
+      <w:pPr>
+        <w:rPr>
+          <w:rFonts w:eastAsia="Times New Roman" w:cstheme="minorHAnsi"/>
+          <w:b/>
+          <w:color w:val="333333"/>
+          <w:lang w:eastAsia="en-IN"/>
+        </w:rPr>
+      </w:pPr>
+      <w:r>
+        <w:rPr>
+          <w:rFonts w:eastAsia="Times New Roman" w:cstheme="minorHAnsi"/>
+          <w:b/>
+          <w:color w:val="333333"/>
+          <w:lang w:eastAsia="en-IN"/>
+        </w:rPr>
+        <w:t>Use Cases:</w:t>
+      </w:r>
+    </w:p>
+    <w:p>
+      <w:pPr>
+        <w:rPr>
+          <w:rFonts w:eastAsia="Times New Roman" w:cstheme="minorHAnsi"/>
+          <w:color w:val="333333"/>
+          <w:lang w:eastAsia="en-IN"/>
+        </w:rPr>
+      </w:pPr>
+      <w:r>
+        <w:rPr>
+          <w:rFonts w:eastAsia="Times New Roman" w:cstheme="minorHAnsi"/>
+          <w:color w:val="333333"/>
+          <w:lang w:eastAsia="en-IN"/>
+        </w:rPr>
+        <w:t xml:space="preserve">Building a complete chatbot is quite complex because we need to prepare the vocabularies and NLP libraries for that. So, in this </w:t>
+      </w:r>
+      <w:proofErr w:type="spellStart"/>
+      <w:r>
+        <w:rPr>
+          <w:rFonts w:eastAsia="Times New Roman" w:cstheme="minorHAnsi"/>
+          <w:color w:val="333333"/>
+          <w:lang w:eastAsia="en-IN"/>
+        </w:rPr>
+        <w:t>ResumeBot</w:t>
+      </w:r>
+      <w:proofErr w:type="spellEnd"/>
+      <w:r>
+        <w:rPr>
+          <w:rFonts w:eastAsia="Times New Roman" w:cstheme="minorHAnsi"/>
+          <w:color w:val="333333"/>
+          <w:lang w:eastAsia="en-IN"/>
+        </w:rPr>
+        <w:t xml:space="preserve"> application, we have implemented few cases and later we will try to complete the application and integrate with our portfolio along with an interview appointment module.</w:t>
+      </w:r>
+    </w:p>
+    <w:p>
+      <w:pPr>
+        <w:rPr>
+          <w:rFonts w:eastAsia="Times New Roman" w:cstheme="minorHAnsi"/>
+          <w:b/>
+          <w:color w:val="333333"/>
+          <w:lang w:eastAsia="en-IN"/>
+        </w:rPr>
+      </w:pPr>
+      <w:r>
+        <w:rPr>
+          <w:rFonts w:eastAsia="Times New Roman" w:cstheme="minorHAnsi"/>
+          <w:b/>
+          <w:color w:val="333333"/>
+          <w:lang w:eastAsia="en-IN"/>
+        </w:rPr>
+        <w:t xml:space="preserve">Handling typos and </w:t>
+      </w:r>
+      <w:r>
+        <w:rPr>
+          <w:rFonts w:eastAsia="Times New Roman" w:cstheme="minorHAnsi"/>
+          <w:b/>
+          <w:color w:val="333333"/>
+          <w:lang w:eastAsia="en-IN"/>
+        </w:rPr>
+        <w:t xml:space="preserve">basic grammar: </w:t>
+      </w:r>
+    </w:p>
+    <w:p>
+      <w:pPr>
+        <w:rPr>
+          <w:rFonts w:eastAsia="Times New Roman" w:cstheme="minorHAnsi"/>
+          <w:color w:val="333333"/>
+          <w:lang w:eastAsia="en-IN"/>
+        </w:rPr>
+      </w:pPr>
+      <w:r>
+        <w:rPr>
+          <w:rFonts w:eastAsia="Times New Roman" w:cstheme="minorHAnsi"/>
+          <w:color w:val="333333"/>
+          <w:lang w:eastAsia="en-IN"/>
+        </w:rPr>
+        <w:t xml:space="preserve">To match with NLP patterns, the sentence should be grammatically correct and void of spelling mistakes. To handle that, we are using a python package called </w:t>
+      </w:r>
+      <w:hyperlink r:id="rId9" w:history="1">
+        <w:proofErr w:type="spellStart"/>
+        <w:r>
+          <w:rPr>
+            <w:rStyle w:val="Hyperlink"/>
+            <w:rFonts w:eastAsia="Times New Roman" w:cstheme="minorHAnsi"/>
+            <w:lang w:eastAsia="en-IN"/>
+          </w:rPr>
+          <w:t>Gingerit</w:t>
+        </w:r>
+        <w:proofErr w:type="spellEnd"/>
+      </w:hyperlink>
+      <w:r>
+        <w:rPr>
+          <w:rFonts w:eastAsia="Times New Roman" w:cstheme="minorHAnsi"/>
+          <w:color w:val="333333"/>
+          <w:lang w:eastAsia="en-IN"/>
+        </w:rPr>
+        <w:t>. This helps to correct the words based on its syllabic sound and correct basic level of grammatical errors.</w:t>
+      </w:r>
+    </w:p>
+    <w:p>
+      <w:pPr>
+        <w:pStyle w:val="HTMLPreformatted"/>
+        <w:shd w:val="clear" w:color="auto" w:fill="FFFFFF"/>
+        <w:wordWrap w:val="0"/>
+        <w:textAlignment w:val="baseline"/>
+        <w:rPr>
+          <w:color w:val="000000"/>
+          <w:sz w:val="21"/>
+          <w:szCs w:val="21"/>
+        </w:rPr>
+      </w:pPr>
+      <w:r>
+        <w:rPr>
           <w:rFonts w:cstheme="minorHAnsi"/>
+          <w:color w:val="333333"/>
+        </w:rPr>
+        <w:t xml:space="preserve">Sample Text: </w:t>
+      </w:r>
+      <w:r>
+        <w:rPr>
+          <w:color w:val="000000"/>
+          <w:sz w:val="21"/>
+          <w:szCs w:val="21"/>
+        </w:rPr>
+        <w:t>'</w:t>
+      </w:r>
+      <w:proofErr w:type="spellStart"/>
+      <w:r>
+        <w:rPr>
+          <w:color w:val="000000"/>
+          <w:sz w:val="21"/>
+          <w:szCs w:val="21"/>
+        </w:rPr>
+        <w:t>tel</w:t>
+      </w:r>
+      <w:proofErr w:type="spellEnd"/>
+      <w:r>
+        <w:rPr>
+          <w:color w:val="000000"/>
+          <w:sz w:val="21"/>
+          <w:szCs w:val="21"/>
+        </w:rPr>
+        <w:t xml:space="preserve"> </w:t>
+      </w:r>
+      <w:proofErr w:type="spellStart"/>
+      <w:r>
+        <w:rPr>
+          <w:color w:val="000000"/>
+          <w:sz w:val="21"/>
+          <w:szCs w:val="21"/>
+        </w:rPr>
+        <w:t>abt</w:t>
+      </w:r>
+      <w:proofErr w:type="spellEnd"/>
+      <w:r>
+        <w:rPr>
+          <w:color w:val="000000"/>
+          <w:sz w:val="21"/>
+          <w:szCs w:val="21"/>
+        </w:rPr>
+        <w:t xml:space="preserve"> </w:t>
+      </w:r>
+      <w:proofErr w:type="spellStart"/>
+      <w:r>
+        <w:rPr>
+          <w:color w:val="000000"/>
+          <w:sz w:val="21"/>
+          <w:szCs w:val="21"/>
+        </w:rPr>
+        <w:t>bachler</w:t>
+      </w:r>
+      <w:proofErr w:type="spellEnd"/>
+      <w:r>
+        <w:rPr>
+          <w:color w:val="000000"/>
+          <w:sz w:val="21"/>
+          <w:szCs w:val="21"/>
+        </w:rPr>
+        <w:t xml:space="preserve"> education '</w:t>
+      </w:r>
+    </w:p>
+    <w:p>
+      <w:pPr>
+        <w:pStyle w:val="HTMLPreformatted"/>
+        <w:shd w:val="clear" w:color="auto" w:fill="FFFFFF"/>
+        <w:wordWrap w:val="0"/>
+        <w:textAlignment w:val="baseline"/>
+        <w:rPr>
+          <w:color w:val="000000"/>
+          <w:sz w:val="21"/>
+          <w:szCs w:val="21"/>
         </w:rPr>
       </w:pPr>
       <w:r>
         <w:rPr>
           <w:rFonts w:cstheme="minorHAnsi"/>
+          <w:color w:val="333333"/>
+        </w:rPr>
+        <w:t xml:space="preserve">Output: </w:t>
+      </w:r>
+      <w:r>
+        <w:rPr>
+          <w:color w:val="000000"/>
+          <w:sz w:val="21"/>
+          <w:szCs w:val="21"/>
+        </w:rPr>
+        <w:t>' Tel about bachelor education'</w:t>
+      </w:r>
+    </w:p>
+    <w:p>
+      <w:pPr>
+        <w:rPr>
+          <w:rFonts w:eastAsia="Times New Roman" w:cstheme="minorHAnsi"/>
+          <w:color w:val="333333"/>
+          <w:lang w:eastAsia="en-IN"/>
+        </w:rPr>
+      </w:pPr>
+    </w:p>
+    <w:p>
+      <w:pPr>
+        <w:rPr>
+          <w:rFonts w:eastAsia="Times New Roman" w:cstheme="minorHAnsi"/>
+          <w:b/>
+          <w:color w:val="333333"/>
+          <w:lang w:eastAsia="en-IN"/>
+        </w:rPr>
+      </w:pPr>
+      <w:r>
+        <w:rPr>
+          <w:rFonts w:eastAsia="Times New Roman" w:cstheme="minorHAnsi"/>
+          <w:b/>
+          <w:color w:val="333333"/>
+          <w:lang w:eastAsia="en-IN"/>
+        </w:rPr>
+        <w:t>Bot Introduction and basic salutation:</w:t>
+      </w:r>
+    </w:p>
+    <w:p>
+      <w:pPr>
+        <w:rPr>
+          <w:rFonts w:eastAsia="Times New Roman" w:cstheme="minorHAnsi"/>
+          <w:color w:val="333333"/>
+          <w:lang w:eastAsia="en-IN"/>
+        </w:rPr>
+      </w:pPr>
+      <w:r>
+        <w:rPr>
+          <w:rFonts w:eastAsia="Times New Roman" w:cstheme="minorHAnsi"/>
+          <w:color w:val="333333"/>
+          <w:lang w:eastAsia="en-IN"/>
+        </w:rPr>
+        <w:t xml:space="preserve">When the recruiter opens the </w:t>
+      </w:r>
+      <w:proofErr w:type="spellStart"/>
+      <w:r>
+        <w:rPr>
+          <w:rFonts w:eastAsia="Times New Roman" w:cstheme="minorHAnsi"/>
+          <w:color w:val="333333"/>
+          <w:lang w:eastAsia="en-IN"/>
+        </w:rPr>
+        <w:t>ResumeBot</w:t>
+      </w:r>
+      <w:proofErr w:type="spellEnd"/>
+      <w:r>
+        <w:rPr>
+          <w:rFonts w:eastAsia="Times New Roman" w:cstheme="minorHAnsi"/>
+          <w:color w:val="333333"/>
+          <w:lang w:eastAsia="en-IN"/>
+        </w:rPr>
+        <w:t xml:space="preserve"> chat window, it should be a blank window. The bot initiates the </w:t>
+      </w:r>
+      <w:r>
+        <w:rPr>
+          <w:rFonts w:eastAsia="Times New Roman" w:cstheme="minorHAnsi"/>
+          <w:color w:val="333333"/>
+          <w:lang w:eastAsia="en-IN"/>
+        </w:rPr>
+        <w:t xml:space="preserve">chat with an introduction and should tell its capabilities. On introduction, </w:t>
+      </w:r>
+      <w:proofErr w:type="spellStart"/>
+      <w:r>
+        <w:rPr>
+          <w:rFonts w:eastAsia="Times New Roman" w:cstheme="minorHAnsi"/>
+          <w:color w:val="333333"/>
+          <w:lang w:eastAsia="en-IN"/>
+        </w:rPr>
+        <w:t>ResumeBot</w:t>
+      </w:r>
+      <w:proofErr w:type="spellEnd"/>
+      <w:r>
+        <w:rPr>
+          <w:rFonts w:eastAsia="Times New Roman" w:cstheme="minorHAnsi"/>
+          <w:color w:val="333333"/>
+          <w:lang w:eastAsia="en-IN"/>
+        </w:rPr>
+        <w:t xml:space="preserve"> asks the recruiter’s name and address him by his/her name. To implement this, we used NLTK’s named-entity recognition technique which extracts the entity with the help of POS tagging based on its context in the sentence.</w:t>
+      </w:r>
+    </w:p>
+    <w:p>
+      <w:pPr>
+        <w:rPr>
+          <w:rFonts w:eastAsia="Times New Roman" w:cstheme="minorHAnsi"/>
+          <w:color w:val="333333"/>
+          <w:lang w:eastAsia="en-IN"/>
+        </w:rPr>
+      </w:pPr>
+      <w:r>
+        <w:rPr>
+          <w:rFonts w:eastAsia="Times New Roman" w:cstheme="minorHAnsi"/>
+          <w:color w:val="333333"/>
+          <w:lang w:eastAsia="en-IN"/>
+        </w:rPr>
+        <w:t>Along with this, we handled a few basic questions like who are you? How are you? using NLP patterns.</w:t>
+      </w:r>
+    </w:p>
+    <w:p>
+      <w:pPr>
+        <w:rPr>
+          <w:rFonts w:eastAsia="Times New Roman" w:cstheme="minorHAnsi"/>
+          <w:b/>
+          <w:color w:val="333333"/>
+          <w:lang w:eastAsia="en-IN"/>
+        </w:rPr>
+      </w:pPr>
+      <w:r>
+        <w:rPr>
+          <w:rFonts w:eastAsia="Times New Roman" w:cstheme="minorHAnsi"/>
+          <w:b/>
+          <w:color w:val="333333"/>
+          <w:lang w:eastAsia="en-IN"/>
+        </w:rPr>
+        <w:t>Maintaining context between conversations:</w:t>
+      </w:r>
+    </w:p>
+    <w:p>
+      <w:pPr>
+        <w:rPr>
+          <w:rFonts w:eastAsia="Times New Roman" w:cstheme="minorHAnsi"/>
+          <w:color w:val="333333"/>
+          <w:lang w:eastAsia="en-IN"/>
+        </w:rPr>
+      </w:pPr>
+      <w:r>
+        <w:rPr>
+          <w:rFonts w:eastAsia="Times New Roman" w:cstheme="minorHAnsi"/>
+          <w:color w:val="333333"/>
+          <w:lang w:eastAsia="en-IN"/>
         </w:rPr>
         <w:lastRenderedPageBreak/>
-        <w:t>Building model:</w:t>
-      </w:r>
-    </w:p>
-    <w:p>
-      <w:pPr>
-        <w:pStyle w:val="ListParagraph"/>
-        <w:rPr>
-          <w:rFonts w:cstheme="minorHAnsi"/>
-        </w:rPr>
-      </w:pPr>
-      <w:r>
-        <w:rPr>
-          <w:rFonts w:cstheme="minorHAnsi"/>
-        </w:rPr>
-        <w:t>For this experiment, a deep learning neural network model is built with two hidden layers and an activation function of “</w:t>
+        <w:t xml:space="preserve">The context between sequential chats are necessary to maintain for a chatbot. In this </w:t>
       </w:r>
       <w:proofErr w:type="spellStart"/>
       <w:r>
         <w:rPr>
-          <w:rFonts w:cstheme="minorHAnsi"/>
-        </w:rPr>
-        <w:t>softmax</w:t>
+          <w:rFonts w:eastAsia="Times New Roman" w:cstheme="minorHAnsi"/>
+          <w:color w:val="333333"/>
+          <w:lang w:eastAsia="en-IN"/>
+        </w:rPr>
+        <w:t>ResumeBot</w:t>
       </w:r>
       <w:proofErr w:type="spellEnd"/>
       <w:r>
         <w:rPr>
-          <w:rFonts w:cstheme="minorHAnsi"/>
-        </w:rPr>
-        <w:t xml:space="preserve">”. The model is built using TensorFlow package and the training is done with 1000 iterations. </w:t>
+          <w:rFonts w:eastAsia="Times New Roman" w:cstheme="minorHAnsi"/>
+          <w:color w:val="333333"/>
+          <w:lang w:eastAsia="en-IN"/>
+        </w:rPr>
+        <w:t>, context of every chat is stored in database and also passed between client and server side through cookies. When a recruiter first queries the bot about the job seeker’s master’s education and if he asks next where did he complete, then the bot tries to understand from the previous query that the recruiter is trying to ask where the job seeker complete his master’s degree. We achieved this, with the help of NLP techniques.</w:t>
+      </w:r>
+    </w:p>
+    <w:p>
+      <w:pPr>
+        <w:rPr>
+          <w:rFonts w:eastAsia="Times New Roman" w:cstheme="minorHAnsi"/>
+          <w:color w:val="333333"/>
+          <w:lang w:eastAsia="en-IN"/>
+        </w:rPr>
+      </w:pPr>
+    </w:p>
+    <w:p>
+      <w:pPr>
+        <w:rPr>
+          <w:rFonts w:eastAsia="Times New Roman" w:cstheme="minorHAnsi"/>
+          <w:b/>
+          <w:color w:val="333333"/>
+          <w:lang w:eastAsia="en-IN"/>
+        </w:rPr>
+      </w:pPr>
+      <w:r>
+        <w:rPr>
+          <w:rFonts w:eastAsia="Times New Roman" w:cstheme="minorHAnsi"/>
+          <w:b/>
+          <w:color w:val="333333"/>
+          <w:lang w:eastAsia="en-IN"/>
+        </w:rPr>
+        <w:t>Challenges:</w:t>
+      </w:r>
+    </w:p>
+    <w:p>
+      <w:pPr>
+        <w:rPr>
+          <w:rFonts w:eastAsia="Times New Roman" w:cstheme="minorHAnsi"/>
+          <w:b/>
+          <w:color w:val="333333"/>
+          <w:lang w:eastAsia="en-IN"/>
+        </w:rPr>
+      </w:pPr>
+      <w:r>
+        <w:rPr>
+          <w:rFonts w:eastAsia="Times New Roman" w:cstheme="minorHAnsi"/>
+          <w:b/>
+          <w:color w:val="333333"/>
+          <w:lang w:eastAsia="en-IN"/>
+        </w:rPr>
+        <w:t xml:space="preserve">Building vocabularies: </w:t>
+      </w:r>
+    </w:p>
+    <w:p>
+      <w:pPr>
+        <w:rPr>
+          <w:rFonts w:eastAsia="Times New Roman" w:cstheme="minorHAnsi"/>
+          <w:color w:val="333333"/>
+          <w:lang w:eastAsia="en-IN"/>
+        </w:rPr>
+      </w:pPr>
+      <w:r>
+        <w:rPr>
+          <w:rFonts w:eastAsia="Times New Roman" w:cstheme="minorHAnsi"/>
+          <w:color w:val="333333"/>
+          <w:lang w:eastAsia="en-IN"/>
+        </w:rPr>
+        <w:t xml:space="preserve">We need to build word sets to handle different set of queries. For example, “master education” can also be queried as “graduate”. Similarly, “Bachelor degree” can be queried as “undergraduate degree”. Like these, words have synonyms and can be used differently based on the context. Resolving these issues require a lot of time and language specialists to build a possible set of words. </w:t>
+      </w:r>
+    </w:p>
+    <w:p>
+      <w:pPr>
+        <w:rPr>
+          <w:rFonts w:eastAsia="Times New Roman" w:cstheme="minorHAnsi"/>
+          <w:color w:val="333333"/>
+          <w:lang w:eastAsia="en-IN"/>
+        </w:rPr>
+      </w:pPr>
+      <w:r>
+        <w:rPr>
+          <w:rFonts w:eastAsia="Times New Roman" w:cstheme="minorHAnsi"/>
+          <w:color w:val="333333"/>
+          <w:lang w:eastAsia="en-IN"/>
+        </w:rPr>
+        <w:t xml:space="preserve">We tried using NLTK’s Wordnet package which is a lexical database of English language. </w:t>
+      </w:r>
+      <w:proofErr w:type="gramStart"/>
+      <w:r>
+        <w:rPr>
+          <w:rFonts w:eastAsia="Times New Roman" w:cstheme="minorHAnsi"/>
+          <w:color w:val="333333"/>
+          <w:lang w:eastAsia="en-IN"/>
+        </w:rPr>
+        <w:t>But,</w:t>
+      </w:r>
+      <w:proofErr w:type="gramEnd"/>
+      <w:r>
+        <w:rPr>
+          <w:rFonts w:eastAsia="Times New Roman" w:cstheme="minorHAnsi"/>
+          <w:color w:val="333333"/>
+          <w:lang w:eastAsia="en-IN"/>
+        </w:rPr>
+        <w:t xml:space="preserve"> we require domain based knowledge to build those word sets and it is subjective to this application.</w:t>
+      </w:r>
+    </w:p>
+    <w:p>
+      <w:pPr>
+        <w:rPr>
+          <w:rFonts w:eastAsia="Times New Roman" w:cstheme="minorHAnsi"/>
+          <w:color w:val="333333"/>
+          <w:lang w:eastAsia="en-IN"/>
+        </w:rPr>
+      </w:pPr>
+    </w:p>
+    <w:p>
+      <w:pPr>
+        <w:rPr>
+          <w:rFonts w:eastAsia="Times New Roman" w:cstheme="minorHAnsi"/>
+          <w:b/>
+          <w:color w:val="333333"/>
+          <w:lang w:eastAsia="en-IN"/>
+        </w:rPr>
+      </w:pPr>
+      <w:r>
+        <w:rPr>
+          <w:rFonts w:eastAsia="Times New Roman" w:cstheme="minorHAnsi"/>
+          <w:b/>
+          <w:color w:val="333333"/>
+          <w:lang w:eastAsia="en-IN"/>
+        </w:rPr>
+        <w:t>Multiple inputs:</w:t>
+      </w:r>
+    </w:p>
+    <w:p>
+      <w:pPr>
+        <w:rPr>
+          <w:rFonts w:eastAsia="Times New Roman" w:cstheme="minorHAnsi"/>
+          <w:color w:val="333333"/>
+          <w:lang w:eastAsia="en-IN"/>
+        </w:rPr>
+      </w:pPr>
+      <w:r>
+        <w:rPr>
+          <w:rFonts w:eastAsia="Times New Roman" w:cstheme="minorHAnsi"/>
+          <w:color w:val="333333"/>
+          <w:lang w:eastAsia="en-IN"/>
+        </w:rPr>
+        <w:t xml:space="preserve">When a recruiter queries two or more questions in a single chat, then it is difficult for the bot to split, understand and answer the questions. </w:t>
+      </w:r>
+    </w:p>
+    <w:p>
+      <w:pPr>
+        <w:rPr>
+          <w:rFonts w:eastAsia="Times New Roman" w:cstheme="minorHAnsi"/>
+          <w:color w:val="333333"/>
+          <w:lang w:eastAsia="en-IN"/>
+        </w:rPr>
+      </w:pPr>
+      <w:r>
+        <w:rPr>
+          <w:rFonts w:eastAsia="Times New Roman" w:cstheme="minorHAnsi"/>
+          <w:color w:val="333333"/>
+          <w:lang w:eastAsia="en-IN"/>
+        </w:rPr>
+        <w:t>For Example, “When is he completing his master’s degree and where is he doing?”. Here, the recruiter likes to know the person’s graduation date and the location. Even though, the question points to a single class “Master Education”</w:t>
+      </w:r>
+      <w:r>
+        <w:rPr>
+          <w:rFonts w:eastAsia="Times New Roman" w:cstheme="minorHAnsi"/>
+          <w:color w:val="333333"/>
+          <w:lang w:eastAsia="en-IN"/>
+        </w:rPr>
+        <w:t xml:space="preserve"> but the </w:t>
+      </w:r>
+      <w:r>
+        <w:rPr>
+          <w:rFonts w:eastAsia="Times New Roman" w:cstheme="minorHAnsi"/>
+          <w:color w:val="333333"/>
+          <w:lang w:eastAsia="en-IN"/>
+        </w:rPr>
+        <w:t>user expects two different answers.</w:t>
+      </w:r>
+    </w:p>
+    <w:p>
+      <w:pPr>
+        <w:rPr>
+          <w:rFonts w:eastAsia="Times New Roman" w:cstheme="minorHAnsi"/>
+          <w:color w:val="333333"/>
+          <w:lang w:eastAsia="en-IN"/>
+        </w:rPr>
+      </w:pPr>
+    </w:p>
+    <w:p>
+      <w:pPr>
+        <w:rPr>
+          <w:rFonts w:eastAsia="Times New Roman" w:cstheme="minorHAnsi"/>
+          <w:b/>
+          <w:color w:val="333333"/>
+          <w:lang w:eastAsia="en-IN"/>
+        </w:rPr>
+      </w:pPr>
+      <w:r>
+        <w:rPr>
+          <w:rFonts w:eastAsia="Times New Roman" w:cstheme="minorHAnsi"/>
+          <w:b/>
+          <w:color w:val="333333"/>
+          <w:lang w:eastAsia="en-IN"/>
+        </w:rPr>
+        <w:t>Multiple outputs:</w:t>
+      </w:r>
+    </w:p>
+    <w:p>
+      <w:pPr>
+        <w:rPr>
+          <w:rFonts w:eastAsia="Times New Roman" w:cstheme="minorHAnsi"/>
+          <w:color w:val="333333"/>
+          <w:lang w:eastAsia="en-IN"/>
+        </w:rPr>
+      </w:pPr>
+      <w:r>
+        <w:rPr>
+          <w:rFonts w:eastAsia="Times New Roman" w:cstheme="minorHAnsi"/>
+          <w:color w:val="333333"/>
+          <w:lang w:eastAsia="en-IN"/>
+        </w:rPr>
+        <w:t>This bot responds quickly to the query asked by the recruiter and stores the context of the query. If the recruiter asked something wrong and if the person tries to correct himself in the next query, this causes a confusion. This bot is not designed to handle these situations.</w:t>
+      </w:r>
+    </w:p>
+    <w:p>
+      <w:pPr>
+        <w:rPr>
+          <w:rFonts w:eastAsia="Times New Roman" w:cstheme="minorHAnsi"/>
+          <w:color w:val="333333"/>
+          <w:lang w:eastAsia="en-IN"/>
+        </w:rPr>
+      </w:pPr>
+    </w:p>
+    <w:p>
+      <w:pPr>
+        <w:rPr>
+          <w:rFonts w:eastAsia="Times New Roman" w:cstheme="minorHAnsi"/>
+          <w:color w:val="333333"/>
+          <w:lang w:eastAsia="en-IN"/>
+        </w:rPr>
+      </w:pPr>
+    </w:p>
+    <w:p>
+      <w:pPr>
+        <w:rPr>
+          <w:rFonts w:eastAsia="Times New Roman" w:cstheme="minorHAnsi"/>
+          <w:b/>
+          <w:color w:val="333333"/>
+          <w:lang w:eastAsia="en-IN"/>
+        </w:rPr>
+      </w:pPr>
+      <w:r>
+        <w:rPr>
+          <w:rFonts w:eastAsia="Times New Roman" w:cstheme="minorHAnsi"/>
+          <w:b/>
+          <w:color w:val="333333"/>
+          <w:lang w:eastAsia="en-IN"/>
+        </w:rPr>
+        <w:t>Evaluation:</w:t>
+      </w:r>
+    </w:p>
+    <w:p>
+      <w:pPr>
+        <w:rPr>
+          <w:rFonts w:eastAsia="Times New Roman" w:cstheme="minorHAnsi"/>
+          <w:color w:val="333333"/>
+          <w:lang w:eastAsia="en-IN"/>
+        </w:rPr>
+      </w:pPr>
+      <w:proofErr w:type="spellStart"/>
+      <w:r>
+        <w:rPr>
+          <w:rFonts w:eastAsia="Times New Roman" w:cstheme="minorHAnsi"/>
+          <w:color w:val="333333"/>
+          <w:lang w:eastAsia="en-IN"/>
+        </w:rPr>
+        <w:t>ResumeBot</w:t>
+      </w:r>
+      <w:proofErr w:type="spellEnd"/>
+      <w:r>
+        <w:rPr>
+          <w:rFonts w:eastAsia="Times New Roman" w:cstheme="minorHAnsi"/>
+          <w:color w:val="333333"/>
+          <w:lang w:eastAsia="en-IN"/>
+        </w:rPr>
+        <w:t xml:space="preserve"> is not only a text classification model, it also </w:t>
+      </w:r>
+      <w:r>
+        <w:rPr>
+          <w:rFonts w:eastAsia="Times New Roman" w:cstheme="minorHAnsi"/>
+          <w:color w:val="333333"/>
+          <w:lang w:eastAsia="en-IN"/>
+        </w:rPr>
+        <w:t>uses NLP techniques for pattern matching. In this domain specific chatbot, the samples for each class is 3-10 sentences. This makes it hard to split and test the model. The performance and quality of this bot is based on the user’s satisfaction and it cannot be measured using machine learning evaluation methods.</w:t>
+      </w:r>
+    </w:p>
+    <w:p>
+      <w:pPr>
+        <w:rPr>
+          <w:rFonts w:eastAsia="Times New Roman" w:cstheme="minorHAnsi"/>
+          <w:color w:val="333333"/>
+          <w:lang w:eastAsia="en-IN"/>
+        </w:rPr>
+      </w:pPr>
+      <w:r>
+        <w:rPr>
+          <w:rFonts w:eastAsia="Times New Roman" w:cstheme="minorHAnsi"/>
+          <w:color w:val="333333"/>
+          <w:lang w:eastAsia="en-IN"/>
+        </w:rPr>
+        <w:t xml:space="preserve">We evaluated this application by taking reviews from different users for each </w:t>
+      </w:r>
+      <w:r>
+        <w:rPr>
+          <w:rFonts w:eastAsia="Times New Roman" w:cstheme="minorHAnsi"/>
+          <w:color w:val="333333"/>
+          <w:lang w:eastAsia="en-IN"/>
+        </w:rPr>
+        <w:t>question</w:t>
+      </w:r>
+      <w:r>
+        <w:rPr>
+          <w:rFonts w:eastAsia="Times New Roman" w:cstheme="minorHAnsi"/>
+          <w:color w:val="333333"/>
+          <w:lang w:eastAsia="en-IN"/>
+        </w:rPr>
+        <w:t xml:space="preserve"> and also saved the user’s query and bot’s response for our analysis. </w:t>
+      </w:r>
+    </w:p>
+    <w:p>
+      <w:pPr>
+        <w:rPr>
+          <w:rFonts w:eastAsia="Times New Roman" w:cstheme="minorHAnsi"/>
+          <w:color w:val="333333"/>
+          <w:lang w:eastAsia="en-IN"/>
+        </w:rPr>
+      </w:pPr>
+    </w:p>
+    <w:p>
+      <w:pPr>
+        <w:rPr>
+          <w:rFonts w:eastAsia="Times New Roman" w:cstheme="minorHAnsi"/>
+          <w:b/>
+          <w:color w:val="333333"/>
+          <w:lang w:eastAsia="en-IN"/>
+        </w:rPr>
+      </w:pPr>
+      <w:r>
+        <w:rPr>
+          <w:rFonts w:eastAsia="Times New Roman" w:cstheme="minorHAnsi"/>
+          <w:b/>
+          <w:color w:val="333333"/>
+          <w:lang w:eastAsia="en-IN"/>
+        </w:rPr>
+        <w:lastRenderedPageBreak/>
+        <w:t>Future Enhancements:</w:t>
+      </w:r>
+    </w:p>
+    <w:p>
+      <w:pPr>
+        <w:rPr>
+          <w:rFonts w:eastAsia="Times New Roman" w:cstheme="minorHAnsi"/>
+          <w:color w:val="333333"/>
+          <w:lang w:eastAsia="en-IN"/>
+        </w:rPr>
+      </w:pPr>
+      <w:r>
+        <w:rPr>
+          <w:rFonts w:eastAsia="Times New Roman" w:cstheme="minorHAnsi"/>
+          <w:color w:val="333333"/>
+          <w:lang w:eastAsia="en-IN"/>
+        </w:rPr>
+        <w:t xml:space="preserve">This </w:t>
+      </w:r>
+      <w:proofErr w:type="spellStart"/>
+      <w:r>
+        <w:rPr>
+          <w:rFonts w:eastAsia="Times New Roman" w:cstheme="minorHAnsi"/>
+          <w:color w:val="333333"/>
+          <w:lang w:eastAsia="en-IN"/>
+        </w:rPr>
+        <w:t>ResumeBot</w:t>
+      </w:r>
+      <w:proofErr w:type="spellEnd"/>
+      <w:r>
+        <w:rPr>
+          <w:rFonts w:eastAsia="Times New Roman" w:cstheme="minorHAnsi"/>
+          <w:color w:val="333333"/>
+          <w:lang w:eastAsia="en-IN"/>
+        </w:rPr>
+        <w:t xml:space="preserve"> is not fully operational because we need to address the challenges mentioned before. Also building vocabularies and adding more patterns for each class improves the quality of the bot. Once we addressed those challenges, we are planning to add the appointment schedule module. This helps the recruiter to book an appointment with the profile own</w:t>
       </w:r>
       <w:bookmarkStart w:id="1" w:name="_GoBack"/>
       <w:bookmarkEnd w:id="1"/>
+      <w:r>
+        <w:rPr>
+          <w:rFonts w:eastAsia="Times New Roman" w:cstheme="minorHAnsi"/>
+          <w:color w:val="333333"/>
+          <w:lang w:eastAsia="en-IN"/>
+        </w:rPr>
+        <w:t xml:space="preserve">er for the next step. </w:t>
+      </w:r>
     </w:p>
     <w:sectPr>
       <w:pgSz w:w="11906" w:h="16838"/>
@@ -2481,7 +3444,6 @@
     <w:name w:val="Hyperlink"/>
     <w:basedOn w:val="DefaultParagraphFont"/>
     <w:uiPriority w:val="99"/>
-    <w:semiHidden/>
     <w:unhideWhenUsed/>
     <w:rsid w:val="001655E0"/>
     <w:rPr>
@@ -2554,6 +3516,68 @@
       <w:ind w:left="720"/>
       <w:contextualSpacing/>
     </w:pPr>
+  </w:style>
+  <w:style w:type="character" w:styleId="UnresolvedMention">
+    <w:name w:val="Unresolved Mention"/>
+    <w:basedOn w:val="DefaultParagraphFont"/>
+    <w:uiPriority w:val="99"/>
+    <w:semiHidden/>
+    <w:unhideWhenUsed/>
+    <w:rsid w:val="00AD384B"/>
+    <w:rPr>
+      <w:color w:val="605E5C"/>
+      <w:shd w:val="clear" w:color="auto" w:fill="E1DFDD"/>
+    </w:rPr>
+  </w:style>
+  <w:style w:type="paragraph" w:styleId="HTMLPreformatted">
+    <w:name w:val="HTML Preformatted"/>
+    <w:basedOn w:val="Normal"/>
+    <w:link w:val="HTMLPreformattedChar"/>
+    <w:uiPriority w:val="99"/>
+    <w:semiHidden/>
+    <w:unhideWhenUsed/>
+    <w:rsid w:val="00AD384B"/>
+    <w:pPr>
+      <w:tabs>
+        <w:tab w:val="left" w:pos="916"/>
+        <w:tab w:val="left" w:pos="1832"/>
+        <w:tab w:val="left" w:pos="2748"/>
+        <w:tab w:val="left" w:pos="3664"/>
+        <w:tab w:val="left" w:pos="4580"/>
+        <w:tab w:val="left" w:pos="5496"/>
+        <w:tab w:val="left" w:pos="6412"/>
+        <w:tab w:val="left" w:pos="7328"/>
+        <w:tab w:val="left" w:pos="8244"/>
+        <w:tab w:val="left" w:pos="9160"/>
+        <w:tab w:val="left" w:pos="10076"/>
+        <w:tab w:val="left" w:pos="10992"/>
+        <w:tab w:val="left" w:pos="11908"/>
+        <w:tab w:val="left" w:pos="12824"/>
+        <w:tab w:val="left" w:pos="13740"/>
+        <w:tab w:val="left" w:pos="14656"/>
+      </w:tabs>
+      <w:spacing w:after="0" w:line="240" w:lineRule="auto"/>
+    </w:pPr>
+    <w:rPr>
+      <w:rFonts w:ascii="Courier New" w:eastAsia="Times New Roman" w:hAnsi="Courier New" w:cs="Courier New"/>
+      <w:sz w:val="20"/>
+      <w:szCs w:val="20"/>
+      <w:lang w:eastAsia="en-IN"/>
+    </w:rPr>
+  </w:style>
+  <w:style w:type="character" w:customStyle="1" w:styleId="HTMLPreformattedChar">
+    <w:name w:val="HTML Preformatted Char"/>
+    <w:basedOn w:val="DefaultParagraphFont"/>
+    <w:link w:val="HTMLPreformatted"/>
+    <w:uiPriority w:val="99"/>
+    <w:semiHidden/>
+    <w:rsid w:val="00AD384B"/>
+    <w:rPr>
+      <w:rFonts w:ascii="Courier New" w:eastAsia="Times New Roman" w:hAnsi="Courier New" w:cs="Courier New"/>
+      <w:sz w:val="20"/>
+      <w:szCs w:val="20"/>
+      <w:lang w:eastAsia="en-IN"/>
+    </w:rPr>
   </w:style>
 </w:styles>
 </file>

</xml_diff>